<commit_message>
Adding dragAdd and dragMult
</commit_message>
<xml_diff>
--- a/TODO.docx
+++ b/TODO.docx
@@ -13,6 +13,9 @@
       <w:r>
         <w:t xml:space="preserve"> Fix the plus operation.  </w:t>
       </w:r>
+      <w:r>
+        <w:t xml:space="preserve"> (done)</w:t>
+      </w:r>
     </w:p>
     <w:p>
       <w:pPr>
@@ -47,7 +50,124 @@
         </w:numPr>
       </w:pPr>
       <w:r>
-        <w:t>Only make the blocks draggable that can be dragged at this step.</w:t>
+        <w:t xml:space="preserve">Make the operator dim when the 2 is dragged.  </w:t>
+      </w:r>
+    </w:p>
+    <w:p>
+      <w:pPr>
+        <w:pStyle w:val="ListParagraph"/>
+        <w:numPr>
+          <w:ilvl w:val="1"/>
+          <w:numId w:val="1"/>
+        </w:numPr>
+      </w:pPr>
+      <w:r>
+        <w:t xml:space="preserve">I had to </w:t>
+      </w:r>
+      <w:r>
+        <w:t xml:space="preserve">pass the dimmed property so many places.  But I finally made it so that the plus sign dims.  But for </w:t>
+      </w:r>
+      <w:proofErr w:type="gramStart"/>
+      <w:r>
+        <w:t>now</w:t>
+      </w:r>
+      <w:proofErr w:type="gramEnd"/>
+      <w:r>
+        <w:t xml:space="preserve"> it dims all of the time.</w:t>
+      </w:r>
+    </w:p>
+    <w:p/>
+    <w:p>
+      <w:r>
+        <w:t xml:space="preserve">I need to go back and learn some JavaScript Syntax.  </w:t>
+      </w:r>
+      <w:r>
+        <w:t xml:space="preserve">It turns out </w:t>
+      </w:r>
+      <w:proofErr w:type="spellStart"/>
+      <w:r>
+        <w:t>Javascript</w:t>
+      </w:r>
+      <w:proofErr w:type="spellEnd"/>
+      <w:r>
+        <w:t xml:space="preserve"> is a lot like C.  Typescript adds a lot of the features that confused me.</w:t>
+      </w:r>
+    </w:p>
+    <w:p/>
+    <w:p>
+      <w:r>
+        <w:t xml:space="preserve">I probably need to make this look more like a linked list, but I need to think through the architecture some more.  </w:t>
+      </w:r>
+      <w:proofErr w:type="spellStart"/>
+      <w:r>
+        <w:t>Chatgpt</w:t>
+      </w:r>
+      <w:proofErr w:type="spellEnd"/>
+      <w:r>
+        <w:t xml:space="preserve"> says not to keep track of </w:t>
+      </w:r>
+      <w:proofErr w:type="spellStart"/>
+      <w:r>
+        <w:t>prev</w:t>
+      </w:r>
+      <w:proofErr w:type="spellEnd"/>
+      <w:r>
+        <w:t>, but to just calculate it each time.  It assigns an index to each element and then uses that to find the previous element</w:t>
+      </w:r>
+      <w:r>
+        <w:t xml:space="preserve">.  It uses the </w:t>
+      </w:r>
+      <w:proofErr w:type="spellStart"/>
+      <w:r>
+        <w:t>useMemo</w:t>
+      </w:r>
+      <w:proofErr w:type="spellEnd"/>
+      <w:r>
+        <w:t xml:space="preserve"> function which is short for </w:t>
+      </w:r>
+      <w:proofErr w:type="spellStart"/>
+      <w:r>
+        <w:t>useMemory</w:t>
+      </w:r>
+      <w:proofErr w:type="spellEnd"/>
+      <w:r>
+        <w:t xml:space="preserve"> meaning only recalculate if things change.  Actually, there is an even easier way to code this with index=</w:t>
+      </w:r>
+      <w:proofErr w:type="spellStart"/>
+      <w:proofErr w:type="gramStart"/>
+      <w:r>
+        <w:t>findIndex</w:t>
+      </w:r>
+      <w:proofErr w:type="spellEnd"/>
+      <w:r>
+        <w:t>(</w:t>
+      </w:r>
+      <w:proofErr w:type="gramEnd"/>
+      <w:r>
+        <w:t xml:space="preserve">) </w:t>
+      </w:r>
+      <w:proofErr w:type="spellStart"/>
+      <w:r>
+        <w:t>leftBlocks</w:t>
+      </w:r>
+      <w:proofErr w:type="spellEnd"/>
+      <w:r>
+        <w:t xml:space="preserve">[index-1].  That is what I will use for now.  </w:t>
+      </w:r>
+    </w:p>
+    <w:p/>
+    <w:p>
+      <w:r>
+        <w:t xml:space="preserve">This works </w:t>
+      </w:r>
+      <w:r>
+        <w:t>when it is on the left.  Now I need to extend it to work on the right.</w:t>
+      </w:r>
+    </w:p>
+    <w:p/>
+    <w:p>
+      <w:r>
+        <w:t>Now that works on the left and right</w:t>
       </w:r>
     </w:p>
     <w:p>
@@ -59,7 +179,15 @@
         </w:numPr>
       </w:pPr>
       <w:r>
-        <w:t>Make operators clickable if they can be clicked.</w:t>
+        <w:t xml:space="preserve"> Update the history after dragging.</w:t>
+      </w:r>
+      <w:r>
+        <w:t xml:space="preserve">  I am working on this one.  </w:t>
+      </w:r>
+    </w:p>
+    <w:p>
+      <w:r>
+        <w:t>This one works now.</w:t>
       </w:r>
     </w:p>
     <w:p>
@@ -71,7 +199,15 @@
         </w:numPr>
       </w:pPr>
       <w:r>
-        <w:t>Keep track of block numbers</w:t>
+        <w:t>Only make the blocks draggable that can be dragged at this step.</w:t>
+      </w:r>
+    </w:p>
+    <w:p>
+      <w:pPr>
+        <w:pStyle w:val="ListParagraph"/>
+      </w:pPr>
+      <w:r>
+        <w:t>I think this is done.</w:t>
       </w:r>
     </w:p>
     <w:p>
@@ -83,7 +219,7 @@
         </w:numPr>
       </w:pPr>
       <w:r>
-        <w:t>Add divide</w:t>
+        <w:t>Make operators clickable if they can be clicked.</w:t>
       </w:r>
     </w:p>
     <w:p>
@@ -95,7 +231,7 @@
         </w:numPr>
       </w:pPr>
       <w:r>
-        <w:t>Create a fraction</w:t>
+        <w:t>This is hard wired.</w:t>
       </w:r>
     </w:p>
     <w:p>
@@ -107,10 +243,63 @@
         </w:numPr>
       </w:pPr>
       <w:r>
+        <w:t>Add divide</w:t>
+      </w:r>
+      <w:r>
+        <w:t xml:space="preserve"> with simple fraction (e.g. ½)</w:t>
+      </w:r>
+    </w:p>
+    <w:p>
+      <w:pPr>
+        <w:pStyle w:val="ListParagraph"/>
+        <w:numPr>
+          <w:ilvl w:val="1"/>
+          <w:numId w:val="1"/>
+        </w:numPr>
+      </w:pPr>
+      <w:r>
+        <w:t>Create a fraction</w:t>
+      </w:r>
+      <w:r>
+        <w:t xml:space="preserve"> (A simple fraction like ½ works now.  I would like to make fractions with blocks though.  </w:t>
+      </w:r>
+    </w:p>
+    <w:p>
+      <w:pPr>
+        <w:pStyle w:val="ListParagraph"/>
+        <w:numPr>
+          <w:ilvl w:val="0"/>
+          <w:numId w:val="1"/>
+        </w:numPr>
+      </w:pPr>
+      <w:r>
+        <w:t>Add divide with blocks (block-1 / block-2)</w:t>
+      </w:r>
+    </w:p>
+    <w:p>
+      <w:pPr>
+        <w:pStyle w:val="ListParagraph"/>
+        <w:numPr>
+          <w:ilvl w:val="0"/>
+          <w:numId w:val="1"/>
+        </w:numPr>
+      </w:pPr>
+      <w:r>
         <w:t>Add parentheses</w:t>
       </w:r>
     </w:p>
-    <w:p/>
+    <w:p>
+      <w:pPr>
+        <w:pStyle w:val="ListParagraph"/>
+        <w:numPr>
+          <w:ilvl w:val="0"/>
+          <w:numId w:val="1"/>
+        </w:numPr>
+      </w:pPr>
+      <w:r>
+        <w:t xml:space="preserve"> Generalize the code so it can solve other equations too.</w:t>
+      </w:r>
+    </w:p>
     <w:p>
       <w:pPr>
         <w:pStyle w:val="ListParagraph"/>
@@ -161,10 +350,349 @@
         </w:numPr>
       </w:pPr>
       <w:r>
-        <w:t>Can I treat fractions as parens?</w:t>
-      </w:r>
+        <w:t xml:space="preserve">Can I treat fractions as </w:t>
+      </w:r>
+      <w:proofErr w:type="spellStart"/>
+      <w:r>
+        <w:t>parens</w:t>
+      </w:r>
+      <w:proofErr w:type="spellEnd"/>
+      <w:r>
+        <w:t>?</w:t>
+      </w:r>
+    </w:p>
+    <w:p/>
+    <w:p/>
+    <w:p>
+      <w:r>
+        <w:t>What are the steps of solving a simple linear algebra equation of one variable?</w:t>
+      </w:r>
+    </w:p>
+    <w:p>
+      <w:pPr>
+        <w:pStyle w:val="ListParagraph"/>
+        <w:numPr>
+          <w:ilvl w:val="0"/>
+          <w:numId w:val="3"/>
+        </w:numPr>
+      </w:pPr>
+      <w:r>
+        <w:t xml:space="preserve">Combine like terms inside </w:t>
+      </w:r>
+      <w:proofErr w:type="spellStart"/>
+      <w:r>
+        <w:t>parantheses</w:t>
+      </w:r>
+      <w:proofErr w:type="spellEnd"/>
+    </w:p>
+    <w:p>
+      <w:pPr>
+        <w:pStyle w:val="ListParagraph"/>
+        <w:numPr>
+          <w:ilvl w:val="1"/>
+          <w:numId w:val="3"/>
+        </w:numPr>
+      </w:pPr>
+      <w:r>
+        <w:t>Check each operator.  If it is + or -, look on either side if both sides are numbers or variables make it clickable.  On click combine.</w:t>
+      </w:r>
+      <w:r>
+        <w:t xml:space="preserve"> </w:t>
+      </w:r>
+    </w:p>
+    <w:p>
+      <w:pPr>
+        <w:pStyle w:val="ListParagraph"/>
+        <w:numPr>
+          <w:ilvl w:val="0"/>
+          <w:numId w:val="3"/>
+        </w:numPr>
+      </w:pPr>
+      <w:r>
+        <w:t xml:space="preserve">Get rid of any </w:t>
+      </w:r>
+      <w:proofErr w:type="spellStart"/>
+      <w:r>
+        <w:t>parantheses</w:t>
+      </w:r>
+      <w:proofErr w:type="spellEnd"/>
+    </w:p>
+    <w:p>
+      <w:pPr>
+        <w:pStyle w:val="ListParagraph"/>
+        <w:numPr>
+          <w:ilvl w:val="1"/>
+          <w:numId w:val="3"/>
+        </w:numPr>
+      </w:pPr>
+      <w:r>
+        <w:t xml:space="preserve">Distribute anything outside the </w:t>
+      </w:r>
+      <w:proofErr w:type="spellStart"/>
+      <w:r>
+        <w:t>parenthese</w:t>
+      </w:r>
+      <w:proofErr w:type="spellEnd"/>
+    </w:p>
+    <w:p>
+      <w:pPr>
+        <w:pStyle w:val="ListParagraph"/>
+        <w:numPr>
+          <w:ilvl w:val="0"/>
+          <w:numId w:val="3"/>
+        </w:numPr>
+      </w:pPr>
+      <w:r>
+        <w:lastRenderedPageBreak/>
+        <w:t>Gather like terms</w:t>
+      </w:r>
+    </w:p>
+    <w:p>
+      <w:pPr>
+        <w:pStyle w:val="ListParagraph"/>
+        <w:numPr>
+          <w:ilvl w:val="1"/>
+          <w:numId w:val="3"/>
+        </w:numPr>
+      </w:pPr>
+      <w:r>
+        <w:t xml:space="preserve">You can drag within </w:t>
+      </w:r>
+      <w:proofErr w:type="spellStart"/>
+      <w:r>
+        <w:t>paranthese</w:t>
+      </w:r>
+      <w:proofErr w:type="spellEnd"/>
+    </w:p>
+    <w:p>
+      <w:pPr>
+        <w:pStyle w:val="ListParagraph"/>
+        <w:numPr>
+          <w:ilvl w:val="1"/>
+          <w:numId w:val="3"/>
+        </w:numPr>
+      </w:pPr>
+      <w:r>
+        <w:t xml:space="preserve">You can drag if you are outside </w:t>
+      </w:r>
+      <w:proofErr w:type="spellStart"/>
+      <w:r>
+        <w:t>parantheses</w:t>
+      </w:r>
+      <w:proofErr w:type="spellEnd"/>
+    </w:p>
+    <w:p>
+      <w:pPr>
+        <w:pStyle w:val="ListParagraph"/>
+        <w:numPr>
+          <w:ilvl w:val="0"/>
+          <w:numId w:val="3"/>
+        </w:numPr>
+      </w:pPr>
+      <w:r>
+        <w:t xml:space="preserve"> Once there is a single variable term and it is alone, split it into number * variable.</w:t>
+      </w:r>
+    </w:p>
+    <w:p>
+      <w:pPr>
+        <w:pStyle w:val="ListParagraph"/>
+        <w:numPr>
+          <w:ilvl w:val="0"/>
+          <w:numId w:val="3"/>
+        </w:numPr>
+      </w:pPr>
+      <w:r>
+        <w:t>Then let the user divide by the number</w:t>
+      </w:r>
+    </w:p>
+    <w:p/>
+    <w:p>
+      <w:r>
+        <w:t>These aren’t states because more than one can be true.  It is more about looking at each term.</w:t>
+      </w:r>
+    </w:p>
+    <w:p>
+      <w:r>
+        <w:t xml:space="preserve">Do I want a function that sets draggable and clickable for each </w:t>
+      </w:r>
+      <w:proofErr w:type="gramStart"/>
+      <w:r>
+        <w:t>block.</w:t>
+      </w:r>
+      <w:proofErr w:type="gramEnd"/>
+    </w:p>
+    <w:p/>
+    <w:p>
       <w:bookmarkStart w:id="0" w:name="_GoBack"/>
       <w:bookmarkEnd w:id="0"/>
+    </w:p>
+    <w:p/>
+    <w:p>
+      <w:r>
+        <w:t xml:space="preserve">Block types = variable, number, operator, equals, and </w:t>
+      </w:r>
+      <w:proofErr w:type="spellStart"/>
+      <w:r>
+        <w:t>pararenthesis</w:t>
+      </w:r>
+      <w:proofErr w:type="spellEnd"/>
+      <w:r>
+        <w:t>.</w:t>
+      </w:r>
+    </w:p>
+    <w:p>
+      <w:r>
+        <w:t xml:space="preserve">Equals can’t be in </w:t>
+      </w:r>
+      <w:proofErr w:type="spellStart"/>
+      <w:r>
+        <w:t>leftside</w:t>
+      </w:r>
+      <w:proofErr w:type="spellEnd"/>
+      <w:r>
+        <w:t xml:space="preserve"> or </w:t>
+      </w:r>
+      <w:proofErr w:type="gramStart"/>
+      <w:r>
+        <w:t>right side</w:t>
+      </w:r>
+      <w:proofErr w:type="gramEnd"/>
+      <w:r>
+        <w:t xml:space="preserve"> array.</w:t>
+      </w:r>
+    </w:p>
+    <w:p>
+      <w:r>
+        <w:t>Variable can be x or 3x.</w:t>
+      </w:r>
+    </w:p>
+    <w:p/>
+    <w:p>
+      <w:r>
+        <w:t>3x+2x + 5 = allow dragging of 3x and 2x to other side.</w:t>
+      </w:r>
+    </w:p>
+    <w:p>
+      <w:r>
+        <w:t>3x*4+3 = force multiple first</w:t>
+      </w:r>
+    </w:p>
+    <w:p>
+      <w:r>
+        <w:t xml:space="preserve">3(x+2) = allow drag, but not drop because of </w:t>
+      </w:r>
+      <w:proofErr w:type="spellStart"/>
+      <w:r>
+        <w:t>paren</w:t>
+      </w:r>
+      <w:proofErr w:type="spellEnd"/>
+    </w:p>
+    <w:p/>
+    <w:p>
+      <w:r>
+        <w:t>Variable Rule 1:  Allow drag unless it has a multiply operator on either side</w:t>
+      </w:r>
+    </w:p>
+    <w:p>
+      <w:r>
+        <w:t xml:space="preserve">Variable Rule 2:  Set </w:t>
+      </w:r>
+      <w:proofErr w:type="spellStart"/>
+      <w:r>
+        <w:t>paren</w:t>
+      </w:r>
+      <w:proofErr w:type="spellEnd"/>
+      <w:r>
+        <w:t xml:space="preserve"> level, only allow drop within same paren.</w:t>
+      </w:r>
+    </w:p>
+    <w:p/>
+    <w:p>
+      <w:r>
+        <w:t xml:space="preserve">Number rule 1: Allow drag unless it has a </w:t>
+      </w:r>
+      <w:proofErr w:type="spellStart"/>
+      <w:r>
+        <w:t>multipley</w:t>
+      </w:r>
+      <w:proofErr w:type="spellEnd"/>
+      <w:r>
+        <w:t xml:space="preserve"> operator if there is a plus or minus operator on side</w:t>
+      </w:r>
+    </w:p>
+    <w:p>
+      <w:r>
+        <w:t xml:space="preserve">Number rule 2:  Set </w:t>
+      </w:r>
+      <w:proofErr w:type="spellStart"/>
+      <w:r>
+        <w:t>paren</w:t>
+      </w:r>
+      <w:proofErr w:type="spellEnd"/>
+      <w:r>
+        <w:t xml:space="preserve"> level, only allow drop within same paren.</w:t>
+      </w:r>
+    </w:p>
+    <w:p/>
+    <w:p>
+      <w:r>
+        <w:t xml:space="preserve">Operator rule 1:  operators are never </w:t>
+      </w:r>
+      <w:proofErr w:type="spellStart"/>
+      <w:r>
+        <w:t>dragable</w:t>
+      </w:r>
+      <w:proofErr w:type="spellEnd"/>
+    </w:p>
+    <w:p>
+      <w:r>
+        <w:t>Operator rule 2: operator between two numbers or two variables can be clicked.</w:t>
+      </w:r>
+    </w:p>
+    <w:p/>
+    <w:p>
+      <w:proofErr w:type="spellStart"/>
+      <w:r>
+        <w:t>Paren</w:t>
+      </w:r>
+      <w:proofErr w:type="spellEnd"/>
+      <w:r>
+        <w:t xml:space="preserve"> rule 1:  </w:t>
+      </w:r>
+      <w:proofErr w:type="spellStart"/>
+      <w:r>
+        <w:t>paren</w:t>
+      </w:r>
+      <w:proofErr w:type="spellEnd"/>
+      <w:r>
+        <w:t xml:space="preserve"> are never draggable</w:t>
+      </w:r>
+    </w:p>
+    <w:p>
+      <w:proofErr w:type="spellStart"/>
+      <w:r>
+        <w:t>Paren</w:t>
+      </w:r>
+      <w:proofErr w:type="spellEnd"/>
+      <w:r>
+        <w:t xml:space="preserve"> </w:t>
+      </w:r>
+      <w:proofErr w:type="spellStart"/>
+      <w:r>
+        <w:t>rul</w:t>
+      </w:r>
+      <w:proofErr w:type="spellEnd"/>
+      <w:r>
+        <w:t xml:space="preserve"> 2: Clicking </w:t>
+      </w:r>
+      <w:proofErr w:type="spellStart"/>
+      <w:r>
+        <w:t>paren</w:t>
+      </w:r>
+      <w:proofErr w:type="spellEnd"/>
+      <w:r>
+        <w:t xml:space="preserve"> distributes multiplier</w:t>
+      </w:r>
     </w:p>
     <w:sectPr>
       <w:pgSz w:w="12240" w:h="15840"/>
@@ -268,6 +796,95 @@
     </w:lvl>
   </w:abstractNum>
   <w:abstractNum w:abstractNumId="1" w15:restartNumberingAfterBreak="0">
+    <w:nsid w:val="52042826"/>
+    <w:multiLevelType w:val="hybridMultilevel"/>
+    <w:tmpl w:val="7F14865C"/>
+    <w:lvl w:ilvl="0" w:tplc="04090011">
+      <w:start w:val="1"/>
+      <w:numFmt w:val="decimal"/>
+      <w:lvlText w:val="%1)"/>
+      <w:lvlJc w:val="left"/>
+      <w:pPr>
+        <w:ind w:left="720" w:hanging="360"/>
+      </w:pPr>
+      <w:rPr>
+        <w:rFonts w:hint="default"/>
+      </w:rPr>
+    </w:lvl>
+    <w:lvl w:ilvl="1" w:tplc="04090019">
+      <w:start w:val="1"/>
+      <w:numFmt w:val="lowerLetter"/>
+      <w:lvlText w:val="%2."/>
+      <w:lvlJc w:val="left"/>
+      <w:pPr>
+        <w:ind w:left="1440" w:hanging="360"/>
+      </w:pPr>
+    </w:lvl>
+    <w:lvl w:ilvl="2" w:tplc="0409001B" w:tentative="1">
+      <w:start w:val="1"/>
+      <w:numFmt w:val="lowerRoman"/>
+      <w:lvlText w:val="%3."/>
+      <w:lvlJc w:val="right"/>
+      <w:pPr>
+        <w:ind w:left="2160" w:hanging="180"/>
+      </w:pPr>
+    </w:lvl>
+    <w:lvl w:ilvl="3" w:tplc="0409000F" w:tentative="1">
+      <w:start w:val="1"/>
+      <w:numFmt w:val="decimal"/>
+      <w:lvlText w:val="%4."/>
+      <w:lvlJc w:val="left"/>
+      <w:pPr>
+        <w:ind w:left="2880" w:hanging="360"/>
+      </w:pPr>
+    </w:lvl>
+    <w:lvl w:ilvl="4" w:tplc="04090019" w:tentative="1">
+      <w:start w:val="1"/>
+      <w:numFmt w:val="lowerLetter"/>
+      <w:lvlText w:val="%5."/>
+      <w:lvlJc w:val="left"/>
+      <w:pPr>
+        <w:ind w:left="3600" w:hanging="360"/>
+      </w:pPr>
+    </w:lvl>
+    <w:lvl w:ilvl="5" w:tplc="0409001B" w:tentative="1">
+      <w:start w:val="1"/>
+      <w:numFmt w:val="lowerRoman"/>
+      <w:lvlText w:val="%6."/>
+      <w:lvlJc w:val="right"/>
+      <w:pPr>
+        <w:ind w:left="4320" w:hanging="180"/>
+      </w:pPr>
+    </w:lvl>
+    <w:lvl w:ilvl="6" w:tplc="0409000F" w:tentative="1">
+      <w:start w:val="1"/>
+      <w:numFmt w:val="decimal"/>
+      <w:lvlText w:val="%7."/>
+      <w:lvlJc w:val="left"/>
+      <w:pPr>
+        <w:ind w:left="5040" w:hanging="360"/>
+      </w:pPr>
+    </w:lvl>
+    <w:lvl w:ilvl="7" w:tplc="04090019" w:tentative="1">
+      <w:start w:val="1"/>
+      <w:numFmt w:val="lowerLetter"/>
+      <w:lvlText w:val="%8."/>
+      <w:lvlJc w:val="left"/>
+      <w:pPr>
+        <w:ind w:left="5760" w:hanging="360"/>
+      </w:pPr>
+    </w:lvl>
+    <w:lvl w:ilvl="8" w:tplc="0409001B" w:tentative="1">
+      <w:start w:val="1"/>
+      <w:numFmt w:val="lowerRoman"/>
+      <w:lvlText w:val="%9."/>
+      <w:lvlJc w:val="right"/>
+      <w:pPr>
+        <w:ind w:left="6480" w:hanging="180"/>
+      </w:pPr>
+    </w:lvl>
+  </w:abstractNum>
+  <w:abstractNum w:abstractNumId="2" w15:restartNumberingAfterBreak="0">
     <w:nsid w:val="578974DB"/>
     <w:multiLevelType w:val="hybridMultilevel"/>
     <w:tmpl w:val="90BC2448"/>
@@ -357,10 +974,13 @@
     </w:lvl>
   </w:abstractNum>
   <w:num w:numId="1">
-    <w:abstractNumId w:val="1"/>
+    <w:abstractNumId w:val="2"/>
   </w:num>
   <w:num w:numId="2">
     <w:abstractNumId w:val="0"/>
+  </w:num>
+  <w:num w:numId="3">
+    <w:abstractNumId w:val="1"/>
   </w:num>
 </w:numbering>
 </file>

</xml_diff>

<commit_message>
First minimal viable product (MVP) of An algebra learning game inspired by Figma design tool.
</commit_message>
<xml_diff>
--- a/TODO.docx
+++ b/TODO.docx
@@ -52,6 +52,9 @@
       <w:r>
         <w:t xml:space="preserve">Make the operator dim when the 2 is dragged.  </w:t>
       </w:r>
+      <w:r>
+        <w:t xml:space="preserve"> (done)</w:t>
+      </w:r>
     </w:p>
     <w:p>
       <w:pPr>
@@ -182,12 +185,21 @@
         <w:t xml:space="preserve"> Update the history after dragging.</w:t>
       </w:r>
       <w:r>
-        <w:t xml:space="preserve">  I am working on this one.  </w:t>
-      </w:r>
-    </w:p>
-    <w:p>
-      <w:r>
-        <w:t>This one works now.</w:t>
+        <w:t xml:space="preserve">  I am working on this one.</w:t>
+      </w:r>
+      <w:r>
+        <w:t xml:space="preserve"> (done)</w:t>
+      </w:r>
+      <w:r>
+        <w:t xml:space="preserve">  </w:t>
+      </w:r>
+    </w:p>
+    <w:p>
+      <w:pPr>
+        <w:pStyle w:val="ListParagraph"/>
+      </w:pPr>
+      <w:r>
+        <w:t>It still captures drag begin, but it doesn’t show anything because there is no preview and it isn’t droppable.</w:t>
       </w:r>
     </w:p>
     <w:p>
@@ -201,13 +213,8 @@
       <w:r>
         <w:t>Only make the blocks draggable that can be dragged at this step.</w:t>
       </w:r>
-    </w:p>
-    <w:p>
-      <w:pPr>
-        <w:pStyle w:val="ListParagraph"/>
-      </w:pPr>
-      <w:r>
-        <w:t>I think this is done.</w:t>
+      <w:r>
+        <w:t xml:space="preserve"> (done for special case)</w:t>
       </w:r>
     </w:p>
     <w:p>
@@ -221,6 +228,74 @@
       <w:r>
         <w:t>Make operators clickable if they can be clicked.</w:t>
       </w:r>
+      <w:r>
+        <w:t xml:space="preserve"> (done for special case)</w:t>
+      </w:r>
+    </w:p>
+    <w:p>
+      <w:pPr>
+        <w:pStyle w:val="ListParagraph"/>
+      </w:pPr>
+      <w:r>
+        <w:t>I can’t find where the draggable and clickable are set.</w:t>
+      </w:r>
+    </w:p>
+    <w:p>
+      <w:pPr>
+        <w:pStyle w:val="ListParagraph"/>
+        <w:numPr>
+          <w:ilvl w:val="0"/>
+          <w:numId w:val="1"/>
+        </w:numPr>
+      </w:pPr>
+      <w:r>
+        <w:t xml:space="preserve"> Add </w:t>
+      </w:r>
+      <w:proofErr w:type="spellStart"/>
+      <w:r>
+        <w:t>dragAdd</w:t>
+      </w:r>
+      <w:proofErr w:type="spellEnd"/>
+      <w:r>
+        <w:t xml:space="preserve"> and </w:t>
+      </w:r>
+      <w:proofErr w:type="spellStart"/>
+      <w:r>
+        <w:t>dragMult</w:t>
+      </w:r>
+      <w:proofErr w:type="spellEnd"/>
+      <w:r>
+        <w:t xml:space="preserve"> properties to create a general case for adding and </w:t>
+      </w:r>
+      <w:proofErr w:type="spellStart"/>
+      <w:r>
+        <w:t>mutlplying</w:t>
+      </w:r>
+      <w:proofErr w:type="spellEnd"/>
+      <w:r>
+        <w:t>.</w:t>
+      </w:r>
+      <w:r>
+        <w:t xml:space="preserve"> (done)</w:t>
+      </w:r>
+    </w:p>
+    <w:p>
+      <w:pPr>
+        <w:pStyle w:val="ListParagraph"/>
+        <w:numPr>
+          <w:ilvl w:val="0"/>
+          <w:numId w:val="1"/>
+        </w:numPr>
+      </w:pPr>
+      <w:r>
+        <w:t>Add divide</w:t>
+      </w:r>
+      <w:r>
+        <w:t xml:space="preserve"> with simple fraction (e.g. ½)</w:t>
+      </w:r>
+      <w:r>
+        <w:t xml:space="preserve"> (done)</w:t>
+      </w:r>
     </w:p>
     <w:p>
       <w:pPr>
@@ -231,7 +306,25 @@
         </w:numPr>
       </w:pPr>
       <w:r>
-        <w:t>This is hard wired.</w:t>
+        <w:t xml:space="preserve">I need unique block-ID’s.  </w:t>
+      </w:r>
+    </w:p>
+    <w:p>
+      <w:pPr>
+        <w:pStyle w:val="ListParagraph"/>
+        <w:numPr>
+          <w:ilvl w:val="1"/>
+          <w:numId w:val="1"/>
+        </w:numPr>
+      </w:pPr>
+      <w:r>
+        <w:t>Create a fraction</w:t>
+      </w:r>
+      <w:r>
+        <w:t xml:space="preserve"> (A simple fraction like ½ works now.  I would like to make fractions with blocks though.  </w:t>
+      </w:r>
+      <w:r>
+        <w:t>(this works.)</w:t>
       </w:r>
     </w:p>
     <w:p>
@@ -243,10 +336,45 @@
         </w:numPr>
       </w:pPr>
       <w:r>
-        <w:t>Add divide</w:t>
-      </w:r>
-      <w:r>
-        <w:t xml:space="preserve"> with simple fraction (e.g. ½)</w:t>
+        <w:t>Generalize the code to solve other equations.</w:t>
+      </w:r>
+    </w:p>
+    <w:p>
+      <w:pPr>
+        <w:pStyle w:val="ListParagraph"/>
+        <w:numPr>
+          <w:ilvl w:val="0"/>
+          <w:numId w:val="1"/>
+        </w:numPr>
+      </w:pPr>
+      <w:r>
+        <w:t xml:space="preserve">Create </w:t>
+      </w:r>
+      <w:proofErr w:type="spellStart"/>
+      <w:r>
+        <w:t>Figma</w:t>
+      </w:r>
+      <w:proofErr w:type="spellEnd"/>
+      <w:r>
+        <w:t xml:space="preserve"> version with level select pages (done, in Figma2 directory)</w:t>
+      </w:r>
+    </w:p>
+    <w:p>
+      <w:pPr>
+        <w:pStyle w:val="ListParagraph"/>
+        <w:numPr>
+          <w:ilvl w:val="0"/>
+          <w:numId w:val="1"/>
+        </w:numPr>
+      </w:pPr>
+      <w:r>
+        <w:t>Add SPA router framework</w:t>
+      </w:r>
+      <w:r>
+        <w:t xml:space="preserve"> (this seems to be working well with </w:t>
+      </w:r>
+      <w:r>
+        <w:t>code assist using sonnet.</w:t>
       </w:r>
     </w:p>
     <w:p>
@@ -258,10 +386,68 @@
         </w:numPr>
       </w:pPr>
       <w:r>
-        <w:t>Create a fraction</w:t>
-      </w:r>
-      <w:r>
-        <w:t xml:space="preserve"> (A simple fraction like ½ works now.  I would like to make fractions with blocks though.  </w:t>
+        <w:t>Errors:  was adding a plus on the right side (fixed)</w:t>
+      </w:r>
+    </w:p>
+    <w:p>
+      <w:pPr>
+        <w:pStyle w:val="ListParagraph"/>
+        <w:numPr>
+          <w:ilvl w:val="1"/>
+          <w:numId w:val="1"/>
+        </w:numPr>
+      </w:pPr>
+      <w:r>
+        <w:t>Error messages (it didn’t delete the old return block.  (fixed))</w:t>
+      </w:r>
+    </w:p>
+    <w:p>
+      <w:pPr>
+        <w:pStyle w:val="ListParagraph"/>
+        <w:numPr>
+          <w:ilvl w:val="1"/>
+          <w:numId w:val="1"/>
+        </w:numPr>
+      </w:pPr>
+      <w:r>
+        <w:t>+ block is clickable (bad things happen)</w:t>
+      </w:r>
+      <w:r>
+        <w:t xml:space="preserve"> (added checks to process operator) (fixed)</w:t>
+      </w:r>
+    </w:p>
+    <w:p>
+      <w:pPr>
+        <w:pStyle w:val="ListParagraph"/>
+        <w:numPr>
+          <w:ilvl w:val="1"/>
+          <w:numId w:val="1"/>
+        </w:numPr>
+      </w:pPr>
+      <w:r>
+        <w:t>Dragging the two causes multiply and subtract</w:t>
+      </w:r>
+      <w:r>
+        <w:t xml:space="preserve"> (</w:t>
+      </w:r>
+      <w:proofErr w:type="spellStart"/>
+      <w:r>
+        <w:t>dragAdd</w:t>
+      </w:r>
+      <w:proofErr w:type="spellEnd"/>
+      <w:r>
+        <w:t xml:space="preserve"> and </w:t>
+      </w:r>
+      <w:proofErr w:type="spellStart"/>
+      <w:r>
+        <w:t>dragMult</w:t>
+      </w:r>
+      <w:proofErr w:type="spellEnd"/>
+      <w:r>
+        <w:t xml:space="preserve"> not set correctly.)</w:t>
+      </w:r>
+      <w:r>
+        <w:t xml:space="preserve"> </w:t>
       </w:r>
     </w:p>
     <w:p>
@@ -273,7 +459,18 @@
         </w:numPr>
       </w:pPr>
       <w:r>
-        <w:t>Add divide with blocks (block-1 / block-2)</w:t>
+        <w:t xml:space="preserve">Import </w:t>
+      </w:r>
+      <w:proofErr w:type="spellStart"/>
+      <w:r>
+        <w:t>Figma</w:t>
+      </w:r>
+      <w:proofErr w:type="spellEnd"/>
+      <w:r>
+        <w:t xml:space="preserve"> Pages</w:t>
+      </w:r>
+      <w:r>
+        <w:t xml:space="preserve"> (done)</w:t>
       </w:r>
     </w:p>
     <w:p>
@@ -285,7 +482,7 @@
         </w:numPr>
       </w:pPr>
       <w:r>
-        <w:t>Add parentheses</w:t>
+        <w:t>Fill in content for levels and equations (started)</w:t>
       </w:r>
     </w:p>
     <w:p>
@@ -297,7 +494,79 @@
         </w:numPr>
       </w:pPr>
       <w:r>
-        <w:t xml:space="preserve"> Generalize the code so it can solve other equations too.</w:t>
+        <w:t>Fix tips</w:t>
+      </w:r>
+      <w:bookmarkStart w:id="0" w:name="_GoBack"/>
+      <w:bookmarkEnd w:id="0"/>
+    </w:p>
+    <w:p>
+      <w:pPr>
+        <w:pStyle w:val="ListParagraph"/>
+        <w:numPr>
+          <w:ilvl w:val="0"/>
+          <w:numId w:val="1"/>
+        </w:numPr>
+      </w:pPr>
+      <w:r>
+        <w:lastRenderedPageBreak/>
+        <w:t xml:space="preserve">Upload to salthouse.net </w:t>
+      </w:r>
+    </w:p>
+    <w:p>
+      <w:pPr>
+        <w:pStyle w:val="ListParagraph"/>
+        <w:numPr>
+          <w:ilvl w:val="0"/>
+          <w:numId w:val="1"/>
+        </w:numPr>
+      </w:pPr>
+      <w:r>
+        <w:t>Add advertising</w:t>
+      </w:r>
+    </w:p>
+    <w:p>
+      <w:pPr>
+        <w:pStyle w:val="ListParagraph"/>
+        <w:numPr>
+          <w:ilvl w:val="0"/>
+          <w:numId w:val="1"/>
+        </w:numPr>
+      </w:pPr>
+      <w:r>
+        <w:t>Get users</w:t>
+      </w:r>
+    </w:p>
+    <w:p>
+      <w:pPr>
+        <w:pStyle w:val="ListParagraph"/>
+        <w:numPr>
+          <w:ilvl w:val="0"/>
+          <w:numId w:val="1"/>
+        </w:numPr>
+      </w:pPr>
+    </w:p>
+    <w:p>
+      <w:pPr>
+        <w:pStyle w:val="ListParagraph"/>
+        <w:numPr>
+          <w:ilvl w:val="0"/>
+          <w:numId w:val="1"/>
+        </w:numPr>
+      </w:pPr>
+      <w:r>
+        <w:t>Add divide with blocks (block-1 / block-2)</w:t>
+      </w:r>
+    </w:p>
+    <w:p>
+      <w:pPr>
+        <w:pStyle w:val="ListParagraph"/>
+        <w:numPr>
+          <w:ilvl w:val="0"/>
+          <w:numId w:val="1"/>
+        </w:numPr>
+      </w:pPr>
+      <w:r>
+        <w:t>Add parentheses</w:t>
       </w:r>
     </w:p>
     <w:p>
@@ -309,7 +578,7 @@
         </w:numPr>
       </w:pPr>
       <w:r>
-        <w:t xml:space="preserve"> Add attributes to draggable blocks</w:t>
+        <w:t>Add attributes to draggable blocks</w:t>
       </w:r>
     </w:p>
     <w:p>
@@ -443,7 +712,6 @@
         </w:numPr>
       </w:pPr>
       <w:r>
-        <w:lastRenderedPageBreak/>
         <w:t>Gather like terms</w:t>
       </w:r>
     </w:p>
@@ -522,11 +790,8 @@
       <w:proofErr w:type="gramEnd"/>
     </w:p>
     <w:p/>
-    <w:p>
-      <w:bookmarkStart w:id="0" w:name="_GoBack"/>
-      <w:bookmarkEnd w:id="0"/>
-    </w:p>
     <w:p/>
+    <w:p/>
     <w:p>
       <w:r>
         <w:t xml:space="preserve">Block types = variable, number, operator, equals, and </w:t>
@@ -636,6 +901,7 @@
     <w:p/>
     <w:p>
       <w:r>
+        <w:lastRenderedPageBreak/>
         <w:t xml:space="preserve">Operator rule 1:  operators are never </w:t>
       </w:r>
       <w:proofErr w:type="spellStart"/>
@@ -694,6 +960,1398 @@
         <w:t xml:space="preserve"> distributes multiplier</w:t>
       </w:r>
     </w:p>
+    <w:p/>
+    <w:p/>
+    <w:p>
+      <w:r>
+        <w:t>Code Dump:</w:t>
+      </w:r>
+    </w:p>
+    <w:p/>
+    <w:p>
+      <w:pPr>
+        <w:shd w:val="clear" w:color="auto" w:fill="1F1F1F"/>
+        <w:spacing w:line="270" w:lineRule="atLeast"/>
+        <w:rPr>
+          <w:rFonts w:ascii="Menlo" w:eastAsia="Times New Roman" w:hAnsi="Menlo" w:cs="Menlo"/>
+          <w:color w:val="CCCCCC"/>
+          <w:sz w:val="18"/>
+          <w:szCs w:val="18"/>
+        </w:rPr>
+      </w:pPr>
+      <w:r>
+        <w:rPr>
+          <w:rFonts w:ascii="Menlo" w:eastAsia="Times New Roman" w:hAnsi="Menlo" w:cs="Menlo"/>
+          <w:color w:val="569CD6"/>
+          <w:sz w:val="18"/>
+          <w:szCs w:val="18"/>
+        </w:rPr>
+        <w:t>function</w:t>
+      </w:r>
+      <w:r>
+        <w:rPr>
+          <w:rFonts w:ascii="Menlo" w:eastAsia="Times New Roman" w:hAnsi="Menlo" w:cs="Menlo"/>
+          <w:color w:val="CCCCCC"/>
+          <w:sz w:val="18"/>
+          <w:szCs w:val="18"/>
+        </w:rPr>
+        <w:t xml:space="preserve"> </w:t>
+      </w:r>
+      <w:proofErr w:type="spellStart"/>
+      <w:proofErr w:type="gramStart"/>
+      <w:r>
+        <w:rPr>
+          <w:rFonts w:ascii="Menlo" w:eastAsia="Times New Roman" w:hAnsi="Menlo" w:cs="Menlo"/>
+          <w:color w:val="DCDCAA"/>
+          <w:sz w:val="18"/>
+          <w:szCs w:val="18"/>
+        </w:rPr>
+        <w:t>findNextOperator</w:t>
+      </w:r>
+      <w:proofErr w:type="spellEnd"/>
+      <w:r>
+        <w:rPr>
+          <w:rFonts w:ascii="Menlo" w:eastAsia="Times New Roman" w:hAnsi="Menlo" w:cs="Menlo"/>
+          <w:color w:val="CCCCCC"/>
+          <w:sz w:val="18"/>
+          <w:szCs w:val="18"/>
+        </w:rPr>
+        <w:t>(</w:t>
+      </w:r>
+      <w:proofErr w:type="spellStart"/>
+      <w:proofErr w:type="gramEnd"/>
+      <w:r>
+        <w:rPr>
+          <w:rFonts w:ascii="Menlo" w:eastAsia="Times New Roman" w:hAnsi="Menlo" w:cs="Menlo"/>
+          <w:color w:val="9CDCFE"/>
+          <w:sz w:val="18"/>
+          <w:szCs w:val="18"/>
+        </w:rPr>
+        <w:t>prev</w:t>
+      </w:r>
+      <w:proofErr w:type="spellEnd"/>
+      <w:r>
+        <w:rPr>
+          <w:rFonts w:ascii="Menlo" w:eastAsia="Times New Roman" w:hAnsi="Menlo" w:cs="Menlo"/>
+          <w:color w:val="D4D4D4"/>
+          <w:sz w:val="18"/>
+          <w:szCs w:val="18"/>
+        </w:rPr>
+        <w:t>:</w:t>
+      </w:r>
+      <w:r>
+        <w:rPr>
+          <w:rFonts w:ascii="Menlo" w:eastAsia="Times New Roman" w:hAnsi="Menlo" w:cs="Menlo"/>
+          <w:color w:val="CCCCCC"/>
+          <w:sz w:val="18"/>
+          <w:szCs w:val="18"/>
+        </w:rPr>
+        <w:t xml:space="preserve"> </w:t>
+      </w:r>
+      <w:proofErr w:type="spellStart"/>
+      <w:r>
+        <w:rPr>
+          <w:rFonts w:ascii="Menlo" w:eastAsia="Times New Roman" w:hAnsi="Menlo" w:cs="Menlo"/>
+          <w:color w:val="4EC9B0"/>
+          <w:sz w:val="18"/>
+          <w:szCs w:val="18"/>
+        </w:rPr>
+        <w:t>EquationBlock</w:t>
+      </w:r>
+      <w:proofErr w:type="spellEnd"/>
+      <w:r>
+        <w:rPr>
+          <w:rFonts w:ascii="Menlo" w:eastAsia="Times New Roman" w:hAnsi="Menlo" w:cs="Menlo"/>
+          <w:color w:val="CCCCCC"/>
+          <w:sz w:val="18"/>
+          <w:szCs w:val="18"/>
+        </w:rPr>
+        <w:t xml:space="preserve">[], </w:t>
+      </w:r>
+      <w:r>
+        <w:rPr>
+          <w:rFonts w:ascii="Menlo" w:eastAsia="Times New Roman" w:hAnsi="Menlo" w:cs="Menlo"/>
+          <w:color w:val="9CDCFE"/>
+          <w:sz w:val="18"/>
+          <w:szCs w:val="18"/>
+        </w:rPr>
+        <w:t>id</w:t>
+      </w:r>
+      <w:r>
+        <w:rPr>
+          <w:rFonts w:ascii="Menlo" w:eastAsia="Times New Roman" w:hAnsi="Menlo" w:cs="Menlo"/>
+          <w:color w:val="D4D4D4"/>
+          <w:sz w:val="18"/>
+          <w:szCs w:val="18"/>
+        </w:rPr>
+        <w:t>:</w:t>
+      </w:r>
+      <w:r>
+        <w:rPr>
+          <w:rFonts w:ascii="Menlo" w:eastAsia="Times New Roman" w:hAnsi="Menlo" w:cs="Menlo"/>
+          <w:color w:val="CCCCCC"/>
+          <w:sz w:val="18"/>
+          <w:szCs w:val="18"/>
+        </w:rPr>
+        <w:t xml:space="preserve"> </w:t>
+      </w:r>
+      <w:r>
+        <w:rPr>
+          <w:rFonts w:ascii="Menlo" w:eastAsia="Times New Roman" w:hAnsi="Menlo" w:cs="Menlo"/>
+          <w:color w:val="4EC9B0"/>
+          <w:sz w:val="18"/>
+          <w:szCs w:val="18"/>
+        </w:rPr>
+        <w:t>string</w:t>
+      </w:r>
+      <w:r>
+        <w:rPr>
+          <w:rFonts w:ascii="Menlo" w:eastAsia="Times New Roman" w:hAnsi="Menlo" w:cs="Menlo"/>
+          <w:color w:val="CCCCCC"/>
+          <w:sz w:val="18"/>
+          <w:szCs w:val="18"/>
+        </w:rPr>
+        <w:t>)</w:t>
+      </w:r>
+      <w:r>
+        <w:rPr>
+          <w:rFonts w:ascii="Menlo" w:eastAsia="Times New Roman" w:hAnsi="Menlo" w:cs="Menlo"/>
+          <w:color w:val="D4D4D4"/>
+          <w:sz w:val="18"/>
+          <w:szCs w:val="18"/>
+        </w:rPr>
+        <w:t>:</w:t>
+      </w:r>
+      <w:r>
+        <w:rPr>
+          <w:rFonts w:ascii="Menlo" w:eastAsia="Times New Roman" w:hAnsi="Menlo" w:cs="Menlo"/>
+          <w:color w:val="CCCCCC"/>
+          <w:sz w:val="18"/>
+          <w:szCs w:val="18"/>
+        </w:rPr>
+        <w:t xml:space="preserve"> </w:t>
+      </w:r>
+      <w:r>
+        <w:rPr>
+          <w:rFonts w:ascii="Menlo" w:eastAsia="Times New Roman" w:hAnsi="Menlo" w:cs="Menlo"/>
+          <w:color w:val="4EC9B0"/>
+          <w:sz w:val="18"/>
+          <w:szCs w:val="18"/>
+        </w:rPr>
+        <w:t>string</w:t>
+      </w:r>
+      <w:r>
+        <w:rPr>
+          <w:rFonts w:ascii="Menlo" w:eastAsia="Times New Roman" w:hAnsi="Menlo" w:cs="Menlo"/>
+          <w:color w:val="CCCCCC"/>
+          <w:sz w:val="18"/>
+          <w:szCs w:val="18"/>
+        </w:rPr>
+        <w:t xml:space="preserve"> </w:t>
+      </w:r>
+      <w:r>
+        <w:rPr>
+          <w:rFonts w:ascii="Menlo" w:eastAsia="Times New Roman" w:hAnsi="Menlo" w:cs="Menlo"/>
+          <w:color w:val="D4D4D4"/>
+          <w:sz w:val="18"/>
+          <w:szCs w:val="18"/>
+        </w:rPr>
+        <w:t>|</w:t>
+      </w:r>
+      <w:r>
+        <w:rPr>
+          <w:rFonts w:ascii="Menlo" w:eastAsia="Times New Roman" w:hAnsi="Menlo" w:cs="Menlo"/>
+          <w:color w:val="CCCCCC"/>
+          <w:sz w:val="18"/>
+          <w:szCs w:val="18"/>
+        </w:rPr>
+        <w:t xml:space="preserve"> </w:t>
+      </w:r>
+      <w:r>
+        <w:rPr>
+          <w:rFonts w:ascii="Menlo" w:eastAsia="Times New Roman" w:hAnsi="Menlo" w:cs="Menlo"/>
+          <w:color w:val="4EC9B0"/>
+          <w:sz w:val="18"/>
+          <w:szCs w:val="18"/>
+        </w:rPr>
+        <w:t>null</w:t>
+      </w:r>
+      <w:r>
+        <w:rPr>
+          <w:rFonts w:ascii="Menlo" w:eastAsia="Times New Roman" w:hAnsi="Menlo" w:cs="Menlo"/>
+          <w:color w:val="CCCCCC"/>
+          <w:sz w:val="18"/>
+          <w:szCs w:val="18"/>
+        </w:rPr>
+        <w:t xml:space="preserve"> {</w:t>
+      </w:r>
+    </w:p>
+    <w:p>
+      <w:pPr>
+        <w:shd w:val="clear" w:color="auto" w:fill="1F1F1F"/>
+        <w:spacing w:line="270" w:lineRule="atLeast"/>
+        <w:rPr>
+          <w:rFonts w:ascii="Menlo" w:eastAsia="Times New Roman" w:hAnsi="Menlo" w:cs="Menlo"/>
+          <w:color w:val="CCCCCC"/>
+          <w:sz w:val="18"/>
+          <w:szCs w:val="18"/>
+        </w:rPr>
+      </w:pPr>
+      <w:r>
+        <w:rPr>
+          <w:rFonts w:ascii="Menlo" w:eastAsia="Times New Roman" w:hAnsi="Menlo" w:cs="Menlo"/>
+          <w:color w:val="CCCCCC"/>
+          <w:sz w:val="18"/>
+          <w:szCs w:val="18"/>
+        </w:rPr>
+        <w:t xml:space="preserve">    </w:t>
+      </w:r>
+      <w:r>
+        <w:rPr>
+          <w:rFonts w:ascii="Menlo" w:eastAsia="Times New Roman" w:hAnsi="Menlo" w:cs="Menlo"/>
+          <w:color w:val="6A9955"/>
+          <w:sz w:val="18"/>
+          <w:szCs w:val="18"/>
+        </w:rPr>
+        <w:t>// Find the index of the block with the given id</w:t>
+      </w:r>
+    </w:p>
+    <w:p>
+      <w:pPr>
+        <w:shd w:val="clear" w:color="auto" w:fill="1F1F1F"/>
+        <w:spacing w:line="270" w:lineRule="atLeast"/>
+        <w:rPr>
+          <w:rFonts w:ascii="Menlo" w:eastAsia="Times New Roman" w:hAnsi="Menlo" w:cs="Menlo"/>
+          <w:color w:val="CCCCCC"/>
+          <w:sz w:val="18"/>
+          <w:szCs w:val="18"/>
+        </w:rPr>
+      </w:pPr>
+      <w:r>
+        <w:rPr>
+          <w:rFonts w:ascii="Menlo" w:eastAsia="Times New Roman" w:hAnsi="Menlo" w:cs="Menlo"/>
+          <w:color w:val="CCCCCC"/>
+          <w:sz w:val="18"/>
+          <w:szCs w:val="18"/>
+        </w:rPr>
+        <w:t xml:space="preserve">    </w:t>
+      </w:r>
+      <w:proofErr w:type="spellStart"/>
+      <w:r>
+        <w:rPr>
+          <w:rFonts w:ascii="Menlo" w:eastAsia="Times New Roman" w:hAnsi="Menlo" w:cs="Menlo"/>
+          <w:color w:val="569CD6"/>
+          <w:sz w:val="18"/>
+          <w:szCs w:val="18"/>
+        </w:rPr>
+        <w:t>const</w:t>
+      </w:r>
+      <w:proofErr w:type="spellEnd"/>
+      <w:r>
+        <w:rPr>
+          <w:rFonts w:ascii="Menlo" w:eastAsia="Times New Roman" w:hAnsi="Menlo" w:cs="Menlo"/>
+          <w:color w:val="CCCCCC"/>
+          <w:sz w:val="18"/>
+          <w:szCs w:val="18"/>
+        </w:rPr>
+        <w:t xml:space="preserve"> </w:t>
+      </w:r>
+      <w:r>
+        <w:rPr>
+          <w:rFonts w:ascii="Menlo" w:eastAsia="Times New Roman" w:hAnsi="Menlo" w:cs="Menlo"/>
+          <w:color w:val="4FC1FF"/>
+          <w:sz w:val="18"/>
+          <w:szCs w:val="18"/>
+        </w:rPr>
+        <w:t>index</w:t>
+      </w:r>
+      <w:r>
+        <w:rPr>
+          <w:rFonts w:ascii="Menlo" w:eastAsia="Times New Roman" w:hAnsi="Menlo" w:cs="Menlo"/>
+          <w:color w:val="CCCCCC"/>
+          <w:sz w:val="18"/>
+          <w:szCs w:val="18"/>
+        </w:rPr>
+        <w:t xml:space="preserve"> </w:t>
+      </w:r>
+      <w:r>
+        <w:rPr>
+          <w:rFonts w:ascii="Menlo" w:eastAsia="Times New Roman" w:hAnsi="Menlo" w:cs="Menlo"/>
+          <w:color w:val="D4D4D4"/>
+          <w:sz w:val="18"/>
+          <w:szCs w:val="18"/>
+        </w:rPr>
+        <w:t>=</w:t>
+      </w:r>
+      <w:r>
+        <w:rPr>
+          <w:rFonts w:ascii="Menlo" w:eastAsia="Times New Roman" w:hAnsi="Menlo" w:cs="Menlo"/>
+          <w:color w:val="CCCCCC"/>
+          <w:sz w:val="18"/>
+          <w:szCs w:val="18"/>
+        </w:rPr>
+        <w:t xml:space="preserve"> </w:t>
+      </w:r>
+      <w:proofErr w:type="spellStart"/>
+      <w:proofErr w:type="gramStart"/>
+      <w:r>
+        <w:rPr>
+          <w:rFonts w:ascii="Menlo" w:eastAsia="Times New Roman" w:hAnsi="Menlo" w:cs="Menlo"/>
+          <w:color w:val="9CDCFE"/>
+          <w:sz w:val="18"/>
+          <w:szCs w:val="18"/>
+        </w:rPr>
+        <w:t>prev</w:t>
+      </w:r>
+      <w:r>
+        <w:rPr>
+          <w:rFonts w:ascii="Menlo" w:eastAsia="Times New Roman" w:hAnsi="Menlo" w:cs="Menlo"/>
+          <w:color w:val="CCCCCC"/>
+          <w:sz w:val="18"/>
+          <w:szCs w:val="18"/>
+        </w:rPr>
+        <w:t>.</w:t>
+      </w:r>
+      <w:r>
+        <w:rPr>
+          <w:rFonts w:ascii="Menlo" w:eastAsia="Times New Roman" w:hAnsi="Menlo" w:cs="Menlo"/>
+          <w:color w:val="DCDCAA"/>
+          <w:sz w:val="18"/>
+          <w:szCs w:val="18"/>
+        </w:rPr>
+        <w:t>findIndex</w:t>
+      </w:r>
+      <w:proofErr w:type="spellEnd"/>
+      <w:proofErr w:type="gramEnd"/>
+      <w:r>
+        <w:rPr>
+          <w:rFonts w:ascii="Menlo" w:eastAsia="Times New Roman" w:hAnsi="Menlo" w:cs="Menlo"/>
+          <w:color w:val="CCCCCC"/>
+          <w:sz w:val="18"/>
+          <w:szCs w:val="18"/>
+        </w:rPr>
+        <w:t>(</w:t>
+      </w:r>
+      <w:r>
+        <w:rPr>
+          <w:rFonts w:ascii="Menlo" w:eastAsia="Times New Roman" w:hAnsi="Menlo" w:cs="Menlo"/>
+          <w:color w:val="9CDCFE"/>
+          <w:sz w:val="18"/>
+          <w:szCs w:val="18"/>
+        </w:rPr>
+        <w:t>block</w:t>
+      </w:r>
+      <w:r>
+        <w:rPr>
+          <w:rFonts w:ascii="Menlo" w:eastAsia="Times New Roman" w:hAnsi="Menlo" w:cs="Menlo"/>
+          <w:color w:val="CCCCCC"/>
+          <w:sz w:val="18"/>
+          <w:szCs w:val="18"/>
+        </w:rPr>
+        <w:t xml:space="preserve"> </w:t>
+      </w:r>
+      <w:r>
+        <w:rPr>
+          <w:rFonts w:ascii="Menlo" w:eastAsia="Times New Roman" w:hAnsi="Menlo" w:cs="Menlo"/>
+          <w:color w:val="569CD6"/>
+          <w:sz w:val="18"/>
+          <w:szCs w:val="18"/>
+        </w:rPr>
+        <w:t>=&gt;</w:t>
+      </w:r>
+      <w:r>
+        <w:rPr>
+          <w:rFonts w:ascii="Menlo" w:eastAsia="Times New Roman" w:hAnsi="Menlo" w:cs="Menlo"/>
+          <w:color w:val="CCCCCC"/>
+          <w:sz w:val="18"/>
+          <w:szCs w:val="18"/>
+        </w:rPr>
+        <w:t xml:space="preserve"> </w:t>
+      </w:r>
+      <w:r>
+        <w:rPr>
+          <w:rFonts w:ascii="Menlo" w:eastAsia="Times New Roman" w:hAnsi="Menlo" w:cs="Menlo"/>
+          <w:color w:val="9CDCFE"/>
+          <w:sz w:val="18"/>
+          <w:szCs w:val="18"/>
+        </w:rPr>
+        <w:t>block</w:t>
+      </w:r>
+      <w:r>
+        <w:rPr>
+          <w:rFonts w:ascii="Menlo" w:eastAsia="Times New Roman" w:hAnsi="Menlo" w:cs="Menlo"/>
+          <w:color w:val="CCCCCC"/>
+          <w:sz w:val="18"/>
+          <w:szCs w:val="18"/>
+        </w:rPr>
+        <w:t>.</w:t>
+      </w:r>
+      <w:r>
+        <w:rPr>
+          <w:rFonts w:ascii="Menlo" w:eastAsia="Times New Roman" w:hAnsi="Menlo" w:cs="Menlo"/>
+          <w:color w:val="9CDCFE"/>
+          <w:sz w:val="18"/>
+          <w:szCs w:val="18"/>
+        </w:rPr>
+        <w:t>id</w:t>
+      </w:r>
+      <w:r>
+        <w:rPr>
+          <w:rFonts w:ascii="Menlo" w:eastAsia="Times New Roman" w:hAnsi="Menlo" w:cs="Menlo"/>
+          <w:color w:val="CCCCCC"/>
+          <w:sz w:val="18"/>
+          <w:szCs w:val="18"/>
+        </w:rPr>
+        <w:t xml:space="preserve"> </w:t>
+      </w:r>
+      <w:r>
+        <w:rPr>
+          <w:rFonts w:ascii="Menlo" w:eastAsia="Times New Roman" w:hAnsi="Menlo" w:cs="Menlo"/>
+          <w:color w:val="D4D4D4"/>
+          <w:sz w:val="18"/>
+          <w:szCs w:val="18"/>
+        </w:rPr>
+        <w:t>===</w:t>
+      </w:r>
+      <w:r>
+        <w:rPr>
+          <w:rFonts w:ascii="Menlo" w:eastAsia="Times New Roman" w:hAnsi="Menlo" w:cs="Menlo"/>
+          <w:color w:val="CCCCCC"/>
+          <w:sz w:val="18"/>
+          <w:szCs w:val="18"/>
+        </w:rPr>
+        <w:t xml:space="preserve"> </w:t>
+      </w:r>
+      <w:r>
+        <w:rPr>
+          <w:rFonts w:ascii="Menlo" w:eastAsia="Times New Roman" w:hAnsi="Menlo" w:cs="Menlo"/>
+          <w:color w:val="9CDCFE"/>
+          <w:sz w:val="18"/>
+          <w:szCs w:val="18"/>
+        </w:rPr>
+        <w:t>id</w:t>
+      </w:r>
+      <w:r>
+        <w:rPr>
+          <w:rFonts w:ascii="Menlo" w:eastAsia="Times New Roman" w:hAnsi="Menlo" w:cs="Menlo"/>
+          <w:color w:val="CCCCCC"/>
+          <w:sz w:val="18"/>
+          <w:szCs w:val="18"/>
+        </w:rPr>
+        <w:t>);</w:t>
+      </w:r>
+    </w:p>
+    <w:p>
+      <w:pPr>
+        <w:shd w:val="clear" w:color="auto" w:fill="1F1F1F"/>
+        <w:spacing w:line="270" w:lineRule="atLeast"/>
+        <w:rPr>
+          <w:rFonts w:ascii="Menlo" w:eastAsia="Times New Roman" w:hAnsi="Menlo" w:cs="Menlo"/>
+          <w:color w:val="CCCCCC"/>
+          <w:sz w:val="18"/>
+          <w:szCs w:val="18"/>
+        </w:rPr>
+      </w:pPr>
+    </w:p>
+    <w:p>
+      <w:pPr>
+        <w:shd w:val="clear" w:color="auto" w:fill="1F1F1F"/>
+        <w:spacing w:line="270" w:lineRule="atLeast"/>
+        <w:rPr>
+          <w:rFonts w:ascii="Menlo" w:eastAsia="Times New Roman" w:hAnsi="Menlo" w:cs="Menlo"/>
+          <w:color w:val="CCCCCC"/>
+          <w:sz w:val="18"/>
+          <w:szCs w:val="18"/>
+        </w:rPr>
+      </w:pPr>
+      <w:r>
+        <w:rPr>
+          <w:rFonts w:ascii="Menlo" w:eastAsia="Times New Roman" w:hAnsi="Menlo" w:cs="Menlo"/>
+          <w:color w:val="CCCCCC"/>
+          <w:sz w:val="18"/>
+          <w:szCs w:val="18"/>
+        </w:rPr>
+        <w:t xml:space="preserve">    </w:t>
+      </w:r>
+      <w:r>
+        <w:rPr>
+          <w:rFonts w:ascii="Menlo" w:eastAsia="Times New Roman" w:hAnsi="Menlo" w:cs="Menlo"/>
+          <w:color w:val="6A9955"/>
+          <w:sz w:val="18"/>
+          <w:szCs w:val="18"/>
+        </w:rPr>
+        <w:t>// If not found or if it’s the last item, return null</w:t>
+      </w:r>
+    </w:p>
+    <w:p>
+      <w:pPr>
+        <w:shd w:val="clear" w:color="auto" w:fill="1F1F1F"/>
+        <w:spacing w:line="270" w:lineRule="atLeast"/>
+        <w:rPr>
+          <w:rFonts w:ascii="Menlo" w:eastAsia="Times New Roman" w:hAnsi="Menlo" w:cs="Menlo"/>
+          <w:color w:val="CCCCCC"/>
+          <w:sz w:val="18"/>
+          <w:szCs w:val="18"/>
+        </w:rPr>
+      </w:pPr>
+      <w:r>
+        <w:rPr>
+          <w:rFonts w:ascii="Menlo" w:eastAsia="Times New Roman" w:hAnsi="Menlo" w:cs="Menlo"/>
+          <w:color w:val="CCCCCC"/>
+          <w:sz w:val="18"/>
+          <w:szCs w:val="18"/>
+        </w:rPr>
+        <w:t xml:space="preserve">    </w:t>
+      </w:r>
+      <w:r>
+        <w:rPr>
+          <w:rFonts w:ascii="Menlo" w:eastAsia="Times New Roman" w:hAnsi="Menlo" w:cs="Menlo"/>
+          <w:color w:val="C586C0"/>
+          <w:sz w:val="18"/>
+          <w:szCs w:val="18"/>
+        </w:rPr>
+        <w:t>if</w:t>
+      </w:r>
+      <w:r>
+        <w:rPr>
+          <w:rFonts w:ascii="Menlo" w:eastAsia="Times New Roman" w:hAnsi="Menlo" w:cs="Menlo"/>
+          <w:color w:val="CCCCCC"/>
+          <w:sz w:val="18"/>
+          <w:szCs w:val="18"/>
+        </w:rPr>
+        <w:t xml:space="preserve"> (</w:t>
+      </w:r>
+      <w:r>
+        <w:rPr>
+          <w:rFonts w:ascii="Menlo" w:eastAsia="Times New Roman" w:hAnsi="Menlo" w:cs="Menlo"/>
+          <w:color w:val="4FC1FF"/>
+          <w:sz w:val="18"/>
+          <w:szCs w:val="18"/>
+        </w:rPr>
+        <w:t>index</w:t>
+      </w:r>
+      <w:r>
+        <w:rPr>
+          <w:rFonts w:ascii="Menlo" w:eastAsia="Times New Roman" w:hAnsi="Menlo" w:cs="Menlo"/>
+          <w:color w:val="CCCCCC"/>
+          <w:sz w:val="18"/>
+          <w:szCs w:val="18"/>
+        </w:rPr>
+        <w:t xml:space="preserve"> </w:t>
+      </w:r>
+      <w:r>
+        <w:rPr>
+          <w:rFonts w:ascii="Menlo" w:eastAsia="Times New Roman" w:hAnsi="Menlo" w:cs="Menlo"/>
+          <w:color w:val="D4D4D4"/>
+          <w:sz w:val="18"/>
+          <w:szCs w:val="18"/>
+        </w:rPr>
+        <w:t>===</w:t>
+      </w:r>
+      <w:r>
+        <w:rPr>
+          <w:rFonts w:ascii="Menlo" w:eastAsia="Times New Roman" w:hAnsi="Menlo" w:cs="Menlo"/>
+          <w:color w:val="CCCCCC"/>
+          <w:sz w:val="18"/>
+          <w:szCs w:val="18"/>
+        </w:rPr>
+        <w:t xml:space="preserve"> </w:t>
+      </w:r>
+      <w:r>
+        <w:rPr>
+          <w:rFonts w:ascii="Menlo" w:eastAsia="Times New Roman" w:hAnsi="Menlo" w:cs="Menlo"/>
+          <w:color w:val="D4D4D4"/>
+          <w:sz w:val="18"/>
+          <w:szCs w:val="18"/>
+        </w:rPr>
+        <w:t>-</w:t>
+      </w:r>
+      <w:r>
+        <w:rPr>
+          <w:rFonts w:ascii="Menlo" w:eastAsia="Times New Roman" w:hAnsi="Menlo" w:cs="Menlo"/>
+          <w:color w:val="B5CEA8"/>
+          <w:sz w:val="18"/>
+          <w:szCs w:val="18"/>
+        </w:rPr>
+        <w:t>1</w:t>
+      </w:r>
+      <w:r>
+        <w:rPr>
+          <w:rFonts w:ascii="Menlo" w:eastAsia="Times New Roman" w:hAnsi="Menlo" w:cs="Menlo"/>
+          <w:color w:val="CCCCCC"/>
+          <w:sz w:val="18"/>
+          <w:szCs w:val="18"/>
+        </w:rPr>
+        <w:t xml:space="preserve"> </w:t>
+      </w:r>
+      <w:r>
+        <w:rPr>
+          <w:rFonts w:ascii="Menlo" w:eastAsia="Times New Roman" w:hAnsi="Menlo" w:cs="Menlo"/>
+          <w:color w:val="D4D4D4"/>
+          <w:sz w:val="18"/>
+          <w:szCs w:val="18"/>
+        </w:rPr>
+        <w:t>||</w:t>
+      </w:r>
+      <w:r>
+        <w:rPr>
+          <w:rFonts w:ascii="Menlo" w:eastAsia="Times New Roman" w:hAnsi="Menlo" w:cs="Menlo"/>
+          <w:color w:val="CCCCCC"/>
+          <w:sz w:val="18"/>
+          <w:szCs w:val="18"/>
+        </w:rPr>
+        <w:t xml:space="preserve"> </w:t>
+      </w:r>
+      <w:r>
+        <w:rPr>
+          <w:rFonts w:ascii="Menlo" w:eastAsia="Times New Roman" w:hAnsi="Menlo" w:cs="Menlo"/>
+          <w:color w:val="4FC1FF"/>
+          <w:sz w:val="18"/>
+          <w:szCs w:val="18"/>
+        </w:rPr>
+        <w:t>index</w:t>
+      </w:r>
+      <w:r>
+        <w:rPr>
+          <w:rFonts w:ascii="Menlo" w:eastAsia="Times New Roman" w:hAnsi="Menlo" w:cs="Menlo"/>
+          <w:color w:val="CCCCCC"/>
+          <w:sz w:val="18"/>
+          <w:szCs w:val="18"/>
+        </w:rPr>
+        <w:t xml:space="preserve"> </w:t>
+      </w:r>
+      <w:r>
+        <w:rPr>
+          <w:rFonts w:ascii="Menlo" w:eastAsia="Times New Roman" w:hAnsi="Menlo" w:cs="Menlo"/>
+          <w:color w:val="D4D4D4"/>
+          <w:sz w:val="18"/>
+          <w:szCs w:val="18"/>
+        </w:rPr>
+        <w:t>===</w:t>
+      </w:r>
+      <w:r>
+        <w:rPr>
+          <w:rFonts w:ascii="Menlo" w:eastAsia="Times New Roman" w:hAnsi="Menlo" w:cs="Menlo"/>
+          <w:color w:val="CCCCCC"/>
+          <w:sz w:val="18"/>
+          <w:szCs w:val="18"/>
+        </w:rPr>
+        <w:t xml:space="preserve"> </w:t>
+      </w:r>
+      <w:proofErr w:type="spellStart"/>
+      <w:proofErr w:type="gramStart"/>
+      <w:r>
+        <w:rPr>
+          <w:rFonts w:ascii="Menlo" w:eastAsia="Times New Roman" w:hAnsi="Menlo" w:cs="Menlo"/>
+          <w:color w:val="9CDCFE"/>
+          <w:sz w:val="18"/>
+          <w:szCs w:val="18"/>
+        </w:rPr>
+        <w:t>prev</w:t>
+      </w:r>
+      <w:r>
+        <w:rPr>
+          <w:rFonts w:ascii="Menlo" w:eastAsia="Times New Roman" w:hAnsi="Menlo" w:cs="Menlo"/>
+          <w:color w:val="CCCCCC"/>
+          <w:sz w:val="18"/>
+          <w:szCs w:val="18"/>
+        </w:rPr>
+        <w:t>.</w:t>
+      </w:r>
+      <w:r>
+        <w:rPr>
+          <w:rFonts w:ascii="Menlo" w:eastAsia="Times New Roman" w:hAnsi="Menlo" w:cs="Menlo"/>
+          <w:color w:val="9CDCFE"/>
+          <w:sz w:val="18"/>
+          <w:szCs w:val="18"/>
+        </w:rPr>
+        <w:t>length</w:t>
+      </w:r>
+      <w:proofErr w:type="spellEnd"/>
+      <w:proofErr w:type="gramEnd"/>
+      <w:r>
+        <w:rPr>
+          <w:rFonts w:ascii="Menlo" w:eastAsia="Times New Roman" w:hAnsi="Menlo" w:cs="Menlo"/>
+          <w:color w:val="CCCCCC"/>
+          <w:sz w:val="18"/>
+          <w:szCs w:val="18"/>
+        </w:rPr>
+        <w:t xml:space="preserve"> </w:t>
+      </w:r>
+      <w:r>
+        <w:rPr>
+          <w:rFonts w:ascii="Menlo" w:eastAsia="Times New Roman" w:hAnsi="Menlo" w:cs="Menlo"/>
+          <w:color w:val="D4D4D4"/>
+          <w:sz w:val="18"/>
+          <w:szCs w:val="18"/>
+        </w:rPr>
+        <w:t>-</w:t>
+      </w:r>
+      <w:r>
+        <w:rPr>
+          <w:rFonts w:ascii="Menlo" w:eastAsia="Times New Roman" w:hAnsi="Menlo" w:cs="Menlo"/>
+          <w:color w:val="CCCCCC"/>
+          <w:sz w:val="18"/>
+          <w:szCs w:val="18"/>
+        </w:rPr>
+        <w:t xml:space="preserve"> </w:t>
+      </w:r>
+      <w:r>
+        <w:rPr>
+          <w:rFonts w:ascii="Menlo" w:eastAsia="Times New Roman" w:hAnsi="Menlo" w:cs="Menlo"/>
+          <w:color w:val="B5CEA8"/>
+          <w:sz w:val="18"/>
+          <w:szCs w:val="18"/>
+        </w:rPr>
+        <w:t>1</w:t>
+      </w:r>
+      <w:r>
+        <w:rPr>
+          <w:rFonts w:ascii="Menlo" w:eastAsia="Times New Roman" w:hAnsi="Menlo" w:cs="Menlo"/>
+          <w:color w:val="CCCCCC"/>
+          <w:sz w:val="18"/>
+          <w:szCs w:val="18"/>
+        </w:rPr>
+        <w:t>) {</w:t>
+      </w:r>
+    </w:p>
+    <w:p>
+      <w:pPr>
+        <w:shd w:val="clear" w:color="auto" w:fill="1F1F1F"/>
+        <w:spacing w:line="270" w:lineRule="atLeast"/>
+        <w:rPr>
+          <w:rFonts w:ascii="Menlo" w:eastAsia="Times New Roman" w:hAnsi="Menlo" w:cs="Menlo"/>
+          <w:color w:val="CCCCCC"/>
+          <w:sz w:val="18"/>
+          <w:szCs w:val="18"/>
+        </w:rPr>
+      </w:pPr>
+      <w:r>
+        <w:rPr>
+          <w:rFonts w:ascii="Menlo" w:eastAsia="Times New Roman" w:hAnsi="Menlo" w:cs="Menlo"/>
+          <w:color w:val="CCCCCC"/>
+          <w:sz w:val="18"/>
+          <w:szCs w:val="18"/>
+        </w:rPr>
+        <w:t xml:space="preserve">      </w:t>
+      </w:r>
+      <w:r>
+        <w:rPr>
+          <w:rFonts w:ascii="Menlo" w:eastAsia="Times New Roman" w:hAnsi="Menlo" w:cs="Menlo"/>
+          <w:color w:val="C586C0"/>
+          <w:sz w:val="18"/>
+          <w:szCs w:val="18"/>
+        </w:rPr>
+        <w:t>return</w:t>
+      </w:r>
+      <w:r>
+        <w:rPr>
+          <w:rFonts w:ascii="Menlo" w:eastAsia="Times New Roman" w:hAnsi="Menlo" w:cs="Menlo"/>
+          <w:color w:val="CCCCCC"/>
+          <w:sz w:val="18"/>
+          <w:szCs w:val="18"/>
+        </w:rPr>
+        <w:t xml:space="preserve"> </w:t>
+      </w:r>
+      <w:r>
+        <w:rPr>
+          <w:rFonts w:ascii="Menlo" w:eastAsia="Times New Roman" w:hAnsi="Menlo" w:cs="Menlo"/>
+          <w:color w:val="569CD6"/>
+          <w:sz w:val="18"/>
+          <w:szCs w:val="18"/>
+        </w:rPr>
+        <w:t>null</w:t>
+      </w:r>
+      <w:r>
+        <w:rPr>
+          <w:rFonts w:ascii="Menlo" w:eastAsia="Times New Roman" w:hAnsi="Menlo" w:cs="Menlo"/>
+          <w:color w:val="CCCCCC"/>
+          <w:sz w:val="18"/>
+          <w:szCs w:val="18"/>
+        </w:rPr>
+        <w:t>;</w:t>
+      </w:r>
+    </w:p>
+    <w:p>
+      <w:pPr>
+        <w:shd w:val="clear" w:color="auto" w:fill="1F1F1F"/>
+        <w:spacing w:line="270" w:lineRule="atLeast"/>
+        <w:rPr>
+          <w:rFonts w:ascii="Menlo" w:eastAsia="Times New Roman" w:hAnsi="Menlo" w:cs="Menlo"/>
+          <w:color w:val="CCCCCC"/>
+          <w:sz w:val="18"/>
+          <w:szCs w:val="18"/>
+        </w:rPr>
+      </w:pPr>
+      <w:r>
+        <w:rPr>
+          <w:rFonts w:ascii="Menlo" w:eastAsia="Times New Roman" w:hAnsi="Menlo" w:cs="Menlo"/>
+          <w:color w:val="CCCCCC"/>
+          <w:sz w:val="18"/>
+          <w:szCs w:val="18"/>
+        </w:rPr>
+        <w:t xml:space="preserve">    }</w:t>
+      </w:r>
+    </w:p>
+    <w:p>
+      <w:pPr>
+        <w:shd w:val="clear" w:color="auto" w:fill="1F1F1F"/>
+        <w:spacing w:line="270" w:lineRule="atLeast"/>
+        <w:rPr>
+          <w:rFonts w:ascii="Menlo" w:eastAsia="Times New Roman" w:hAnsi="Menlo" w:cs="Menlo"/>
+          <w:color w:val="CCCCCC"/>
+          <w:sz w:val="18"/>
+          <w:szCs w:val="18"/>
+        </w:rPr>
+      </w:pPr>
+    </w:p>
+    <w:p>
+      <w:pPr>
+        <w:shd w:val="clear" w:color="auto" w:fill="1F1F1F"/>
+        <w:spacing w:line="270" w:lineRule="atLeast"/>
+        <w:rPr>
+          <w:rFonts w:ascii="Menlo" w:eastAsia="Times New Roman" w:hAnsi="Menlo" w:cs="Menlo"/>
+          <w:color w:val="CCCCCC"/>
+          <w:sz w:val="18"/>
+          <w:szCs w:val="18"/>
+        </w:rPr>
+      </w:pPr>
+      <w:r>
+        <w:rPr>
+          <w:rFonts w:ascii="Menlo" w:eastAsia="Times New Roman" w:hAnsi="Menlo" w:cs="Menlo"/>
+          <w:color w:val="CCCCCC"/>
+          <w:sz w:val="18"/>
+          <w:szCs w:val="18"/>
+        </w:rPr>
+        <w:t xml:space="preserve">    </w:t>
+      </w:r>
+      <w:r>
+        <w:rPr>
+          <w:rFonts w:ascii="Menlo" w:eastAsia="Times New Roman" w:hAnsi="Menlo" w:cs="Menlo"/>
+          <w:color w:val="6A9955"/>
+          <w:sz w:val="18"/>
+          <w:szCs w:val="18"/>
+        </w:rPr>
+        <w:t>// Get the next block</w:t>
+      </w:r>
+    </w:p>
+    <w:p>
+      <w:pPr>
+        <w:shd w:val="clear" w:color="auto" w:fill="1F1F1F"/>
+        <w:spacing w:line="270" w:lineRule="atLeast"/>
+        <w:rPr>
+          <w:rFonts w:ascii="Menlo" w:eastAsia="Times New Roman" w:hAnsi="Menlo" w:cs="Menlo"/>
+          <w:color w:val="CCCCCC"/>
+          <w:sz w:val="18"/>
+          <w:szCs w:val="18"/>
+        </w:rPr>
+      </w:pPr>
+      <w:r>
+        <w:rPr>
+          <w:rFonts w:ascii="Menlo" w:eastAsia="Times New Roman" w:hAnsi="Menlo" w:cs="Menlo"/>
+          <w:color w:val="CCCCCC"/>
+          <w:sz w:val="18"/>
+          <w:szCs w:val="18"/>
+        </w:rPr>
+        <w:t xml:space="preserve">    </w:t>
+      </w:r>
+      <w:proofErr w:type="spellStart"/>
+      <w:r>
+        <w:rPr>
+          <w:rFonts w:ascii="Menlo" w:eastAsia="Times New Roman" w:hAnsi="Menlo" w:cs="Menlo"/>
+          <w:color w:val="569CD6"/>
+          <w:sz w:val="18"/>
+          <w:szCs w:val="18"/>
+        </w:rPr>
+        <w:t>const</w:t>
+      </w:r>
+      <w:proofErr w:type="spellEnd"/>
+      <w:r>
+        <w:rPr>
+          <w:rFonts w:ascii="Menlo" w:eastAsia="Times New Roman" w:hAnsi="Menlo" w:cs="Menlo"/>
+          <w:color w:val="CCCCCC"/>
+          <w:sz w:val="18"/>
+          <w:szCs w:val="18"/>
+        </w:rPr>
+        <w:t xml:space="preserve"> </w:t>
+      </w:r>
+      <w:proofErr w:type="spellStart"/>
+      <w:r>
+        <w:rPr>
+          <w:rFonts w:ascii="Menlo" w:eastAsia="Times New Roman" w:hAnsi="Menlo" w:cs="Menlo"/>
+          <w:color w:val="4FC1FF"/>
+          <w:sz w:val="18"/>
+          <w:szCs w:val="18"/>
+        </w:rPr>
+        <w:t>nextBlock</w:t>
+      </w:r>
+      <w:proofErr w:type="spellEnd"/>
+      <w:r>
+        <w:rPr>
+          <w:rFonts w:ascii="Menlo" w:eastAsia="Times New Roman" w:hAnsi="Menlo" w:cs="Menlo"/>
+          <w:color w:val="CCCCCC"/>
+          <w:sz w:val="18"/>
+          <w:szCs w:val="18"/>
+        </w:rPr>
+        <w:t xml:space="preserve"> </w:t>
+      </w:r>
+      <w:r>
+        <w:rPr>
+          <w:rFonts w:ascii="Menlo" w:eastAsia="Times New Roman" w:hAnsi="Menlo" w:cs="Menlo"/>
+          <w:color w:val="D4D4D4"/>
+          <w:sz w:val="18"/>
+          <w:szCs w:val="18"/>
+        </w:rPr>
+        <w:t>=</w:t>
+      </w:r>
+      <w:r>
+        <w:rPr>
+          <w:rFonts w:ascii="Menlo" w:eastAsia="Times New Roman" w:hAnsi="Menlo" w:cs="Menlo"/>
+          <w:color w:val="CCCCCC"/>
+          <w:sz w:val="18"/>
+          <w:szCs w:val="18"/>
+        </w:rPr>
+        <w:t xml:space="preserve"> </w:t>
+      </w:r>
+      <w:proofErr w:type="spellStart"/>
+      <w:proofErr w:type="gramStart"/>
+      <w:r>
+        <w:rPr>
+          <w:rFonts w:ascii="Menlo" w:eastAsia="Times New Roman" w:hAnsi="Menlo" w:cs="Menlo"/>
+          <w:color w:val="9CDCFE"/>
+          <w:sz w:val="18"/>
+          <w:szCs w:val="18"/>
+        </w:rPr>
+        <w:t>prev</w:t>
+      </w:r>
+      <w:proofErr w:type="spellEnd"/>
+      <w:r>
+        <w:rPr>
+          <w:rFonts w:ascii="Menlo" w:eastAsia="Times New Roman" w:hAnsi="Menlo" w:cs="Menlo"/>
+          <w:color w:val="CCCCCC"/>
+          <w:sz w:val="18"/>
+          <w:szCs w:val="18"/>
+        </w:rPr>
+        <w:t>[</w:t>
+      </w:r>
+      <w:proofErr w:type="gramEnd"/>
+      <w:r>
+        <w:rPr>
+          <w:rFonts w:ascii="Menlo" w:eastAsia="Times New Roman" w:hAnsi="Menlo" w:cs="Menlo"/>
+          <w:color w:val="4FC1FF"/>
+          <w:sz w:val="18"/>
+          <w:szCs w:val="18"/>
+        </w:rPr>
+        <w:t>index</w:t>
+      </w:r>
+      <w:r>
+        <w:rPr>
+          <w:rFonts w:ascii="Menlo" w:eastAsia="Times New Roman" w:hAnsi="Menlo" w:cs="Menlo"/>
+          <w:color w:val="CCCCCC"/>
+          <w:sz w:val="18"/>
+          <w:szCs w:val="18"/>
+        </w:rPr>
+        <w:t xml:space="preserve"> </w:t>
+      </w:r>
+      <w:r>
+        <w:rPr>
+          <w:rFonts w:ascii="Menlo" w:eastAsia="Times New Roman" w:hAnsi="Menlo" w:cs="Menlo"/>
+          <w:color w:val="D4D4D4"/>
+          <w:sz w:val="18"/>
+          <w:szCs w:val="18"/>
+        </w:rPr>
+        <w:t>+</w:t>
+      </w:r>
+      <w:r>
+        <w:rPr>
+          <w:rFonts w:ascii="Menlo" w:eastAsia="Times New Roman" w:hAnsi="Menlo" w:cs="Menlo"/>
+          <w:color w:val="CCCCCC"/>
+          <w:sz w:val="18"/>
+          <w:szCs w:val="18"/>
+        </w:rPr>
+        <w:t xml:space="preserve"> </w:t>
+      </w:r>
+      <w:r>
+        <w:rPr>
+          <w:rFonts w:ascii="Menlo" w:eastAsia="Times New Roman" w:hAnsi="Menlo" w:cs="Menlo"/>
+          <w:color w:val="B5CEA8"/>
+          <w:sz w:val="18"/>
+          <w:szCs w:val="18"/>
+        </w:rPr>
+        <w:t>1</w:t>
+      </w:r>
+      <w:r>
+        <w:rPr>
+          <w:rFonts w:ascii="Menlo" w:eastAsia="Times New Roman" w:hAnsi="Menlo" w:cs="Menlo"/>
+          <w:color w:val="CCCCCC"/>
+          <w:sz w:val="18"/>
+          <w:szCs w:val="18"/>
+        </w:rPr>
+        <w:t>];</w:t>
+      </w:r>
+    </w:p>
+    <w:p>
+      <w:pPr>
+        <w:shd w:val="clear" w:color="auto" w:fill="1F1F1F"/>
+        <w:spacing w:line="270" w:lineRule="atLeast"/>
+        <w:rPr>
+          <w:rFonts w:ascii="Menlo" w:eastAsia="Times New Roman" w:hAnsi="Menlo" w:cs="Menlo"/>
+          <w:color w:val="CCCCCC"/>
+          <w:sz w:val="18"/>
+          <w:szCs w:val="18"/>
+        </w:rPr>
+      </w:pPr>
+    </w:p>
+    <w:p>
+      <w:pPr>
+        <w:shd w:val="clear" w:color="auto" w:fill="1F1F1F"/>
+        <w:spacing w:line="270" w:lineRule="atLeast"/>
+        <w:rPr>
+          <w:rFonts w:ascii="Menlo" w:eastAsia="Times New Roman" w:hAnsi="Menlo" w:cs="Menlo"/>
+          <w:color w:val="CCCCCC"/>
+          <w:sz w:val="18"/>
+          <w:szCs w:val="18"/>
+        </w:rPr>
+      </w:pPr>
+      <w:r>
+        <w:rPr>
+          <w:rFonts w:ascii="Menlo" w:eastAsia="Times New Roman" w:hAnsi="Menlo" w:cs="Menlo"/>
+          <w:color w:val="CCCCCC"/>
+          <w:sz w:val="18"/>
+          <w:szCs w:val="18"/>
+        </w:rPr>
+        <w:t xml:space="preserve">    </w:t>
+      </w:r>
+      <w:r>
+        <w:rPr>
+          <w:rFonts w:ascii="Menlo" w:eastAsia="Times New Roman" w:hAnsi="Menlo" w:cs="Menlo"/>
+          <w:color w:val="6A9955"/>
+          <w:sz w:val="18"/>
+          <w:szCs w:val="18"/>
+        </w:rPr>
+        <w:t>// Return its id (could check type === 'operator' if you only want operators)</w:t>
+      </w:r>
+    </w:p>
+    <w:p>
+      <w:pPr>
+        <w:shd w:val="clear" w:color="auto" w:fill="1F1F1F"/>
+        <w:spacing w:line="270" w:lineRule="atLeast"/>
+        <w:rPr>
+          <w:rFonts w:ascii="Menlo" w:eastAsia="Times New Roman" w:hAnsi="Menlo" w:cs="Menlo"/>
+          <w:color w:val="CCCCCC"/>
+          <w:sz w:val="18"/>
+          <w:szCs w:val="18"/>
+        </w:rPr>
+      </w:pPr>
+      <w:r>
+        <w:rPr>
+          <w:rFonts w:ascii="Menlo" w:eastAsia="Times New Roman" w:hAnsi="Menlo" w:cs="Menlo"/>
+          <w:color w:val="CCCCCC"/>
+          <w:sz w:val="18"/>
+          <w:szCs w:val="18"/>
+        </w:rPr>
+        <w:t xml:space="preserve">    </w:t>
+      </w:r>
+      <w:proofErr w:type="gramStart"/>
+      <w:r>
+        <w:rPr>
+          <w:rFonts w:ascii="Menlo" w:eastAsia="Times New Roman" w:hAnsi="Menlo" w:cs="Menlo"/>
+          <w:color w:val="9CDCFE"/>
+          <w:sz w:val="18"/>
+          <w:szCs w:val="18"/>
+        </w:rPr>
+        <w:t>console</w:t>
+      </w:r>
+      <w:r>
+        <w:rPr>
+          <w:rFonts w:ascii="Menlo" w:eastAsia="Times New Roman" w:hAnsi="Menlo" w:cs="Menlo"/>
+          <w:color w:val="CCCCCC"/>
+          <w:sz w:val="18"/>
+          <w:szCs w:val="18"/>
+        </w:rPr>
+        <w:t>.</w:t>
+      </w:r>
+      <w:r>
+        <w:rPr>
+          <w:rFonts w:ascii="Menlo" w:eastAsia="Times New Roman" w:hAnsi="Menlo" w:cs="Menlo"/>
+          <w:color w:val="DCDCAA"/>
+          <w:sz w:val="18"/>
+          <w:szCs w:val="18"/>
+        </w:rPr>
+        <w:t>log</w:t>
+      </w:r>
+      <w:r>
+        <w:rPr>
+          <w:rFonts w:ascii="Menlo" w:eastAsia="Times New Roman" w:hAnsi="Menlo" w:cs="Menlo"/>
+          <w:color w:val="CCCCCC"/>
+          <w:sz w:val="18"/>
+          <w:szCs w:val="18"/>
+        </w:rPr>
+        <w:t>(</w:t>
+      </w:r>
+      <w:proofErr w:type="gramEnd"/>
+      <w:r>
+        <w:rPr>
+          <w:rFonts w:ascii="Menlo" w:eastAsia="Times New Roman" w:hAnsi="Menlo" w:cs="Menlo"/>
+          <w:color w:val="CE9178"/>
+          <w:sz w:val="18"/>
+          <w:szCs w:val="18"/>
+        </w:rPr>
+        <w:t>`</w:t>
+      </w:r>
+      <w:proofErr w:type="spellStart"/>
+      <w:r>
+        <w:rPr>
+          <w:rFonts w:ascii="Menlo" w:eastAsia="Times New Roman" w:hAnsi="Menlo" w:cs="Menlo"/>
+          <w:color w:val="CE9178"/>
+          <w:sz w:val="18"/>
+          <w:szCs w:val="18"/>
+        </w:rPr>
+        <w:t>findOperator</w:t>
+      </w:r>
+      <w:proofErr w:type="spellEnd"/>
+      <w:r>
+        <w:rPr>
+          <w:rFonts w:ascii="Menlo" w:eastAsia="Times New Roman" w:hAnsi="Menlo" w:cs="Menlo"/>
+          <w:color w:val="CE9178"/>
+          <w:sz w:val="18"/>
+          <w:szCs w:val="18"/>
+        </w:rPr>
+        <w:t>: for id=</w:t>
+      </w:r>
+      <w:r>
+        <w:rPr>
+          <w:rFonts w:ascii="Menlo" w:eastAsia="Times New Roman" w:hAnsi="Menlo" w:cs="Menlo"/>
+          <w:color w:val="569CD6"/>
+          <w:sz w:val="18"/>
+          <w:szCs w:val="18"/>
+        </w:rPr>
+        <w:t>${</w:t>
+      </w:r>
+      <w:r>
+        <w:rPr>
+          <w:rFonts w:ascii="Menlo" w:eastAsia="Times New Roman" w:hAnsi="Menlo" w:cs="Menlo"/>
+          <w:color w:val="9CDCFE"/>
+          <w:sz w:val="18"/>
+          <w:szCs w:val="18"/>
+        </w:rPr>
+        <w:t>id</w:t>
+      </w:r>
+      <w:r>
+        <w:rPr>
+          <w:rFonts w:ascii="Menlo" w:eastAsia="Times New Roman" w:hAnsi="Menlo" w:cs="Menlo"/>
+          <w:color w:val="569CD6"/>
+          <w:sz w:val="18"/>
+          <w:szCs w:val="18"/>
+        </w:rPr>
+        <w:t>}</w:t>
+      </w:r>
+      <w:r>
+        <w:rPr>
+          <w:rFonts w:ascii="Menlo" w:eastAsia="Times New Roman" w:hAnsi="Menlo" w:cs="Menlo"/>
+          <w:color w:val="CE9178"/>
+          <w:sz w:val="18"/>
+          <w:szCs w:val="18"/>
+        </w:rPr>
+        <w:t>, found operator id=</w:t>
+      </w:r>
+      <w:r>
+        <w:rPr>
+          <w:rFonts w:ascii="Menlo" w:eastAsia="Times New Roman" w:hAnsi="Menlo" w:cs="Menlo"/>
+          <w:color w:val="569CD6"/>
+          <w:sz w:val="18"/>
+          <w:szCs w:val="18"/>
+        </w:rPr>
+        <w:t>${</w:t>
+      </w:r>
+      <w:r>
+        <w:rPr>
+          <w:rFonts w:ascii="Menlo" w:eastAsia="Times New Roman" w:hAnsi="Menlo" w:cs="Menlo"/>
+          <w:color w:val="4FC1FF"/>
+          <w:sz w:val="18"/>
+          <w:szCs w:val="18"/>
+        </w:rPr>
+        <w:t>nextBlock</w:t>
+      </w:r>
+      <w:r>
+        <w:rPr>
+          <w:rFonts w:ascii="Menlo" w:eastAsia="Times New Roman" w:hAnsi="Menlo" w:cs="Menlo"/>
+          <w:color w:val="D4D4D4"/>
+          <w:sz w:val="18"/>
+          <w:szCs w:val="18"/>
+        </w:rPr>
+        <w:t>?.</w:t>
+      </w:r>
+      <w:r>
+        <w:rPr>
+          <w:rFonts w:ascii="Menlo" w:eastAsia="Times New Roman" w:hAnsi="Menlo" w:cs="Menlo"/>
+          <w:color w:val="9CDCFE"/>
+          <w:sz w:val="18"/>
+          <w:szCs w:val="18"/>
+        </w:rPr>
+        <w:t>id</w:t>
+      </w:r>
+      <w:r>
+        <w:rPr>
+          <w:rFonts w:ascii="Menlo" w:eastAsia="Times New Roman" w:hAnsi="Menlo" w:cs="Menlo"/>
+          <w:color w:val="569CD6"/>
+          <w:sz w:val="18"/>
+          <w:szCs w:val="18"/>
+        </w:rPr>
+        <w:t>}</w:t>
+      </w:r>
+      <w:r>
+        <w:rPr>
+          <w:rFonts w:ascii="Menlo" w:eastAsia="Times New Roman" w:hAnsi="Menlo" w:cs="Menlo"/>
+          <w:color w:val="CE9178"/>
+          <w:sz w:val="18"/>
+          <w:szCs w:val="18"/>
+        </w:rPr>
+        <w:t>`</w:t>
+      </w:r>
+      <w:r>
+        <w:rPr>
+          <w:rFonts w:ascii="Menlo" w:eastAsia="Times New Roman" w:hAnsi="Menlo" w:cs="Menlo"/>
+          <w:color w:val="CCCCCC"/>
+          <w:sz w:val="18"/>
+          <w:szCs w:val="18"/>
+        </w:rPr>
+        <w:t>);</w:t>
+      </w:r>
+    </w:p>
+    <w:p>
+      <w:pPr>
+        <w:shd w:val="clear" w:color="auto" w:fill="1F1F1F"/>
+        <w:spacing w:line="270" w:lineRule="atLeast"/>
+        <w:rPr>
+          <w:rFonts w:ascii="Menlo" w:eastAsia="Times New Roman" w:hAnsi="Menlo" w:cs="Menlo"/>
+          <w:color w:val="CCCCCC"/>
+          <w:sz w:val="18"/>
+          <w:szCs w:val="18"/>
+        </w:rPr>
+      </w:pPr>
+      <w:r>
+        <w:rPr>
+          <w:rFonts w:ascii="Menlo" w:eastAsia="Times New Roman" w:hAnsi="Menlo" w:cs="Menlo"/>
+          <w:color w:val="CCCCCC"/>
+          <w:sz w:val="18"/>
+          <w:szCs w:val="18"/>
+        </w:rPr>
+        <w:t xml:space="preserve">    </w:t>
+      </w:r>
+      <w:r>
+        <w:rPr>
+          <w:rFonts w:ascii="Menlo" w:eastAsia="Times New Roman" w:hAnsi="Menlo" w:cs="Menlo"/>
+          <w:color w:val="C586C0"/>
+          <w:sz w:val="18"/>
+          <w:szCs w:val="18"/>
+        </w:rPr>
+        <w:t>return</w:t>
+      </w:r>
+      <w:r>
+        <w:rPr>
+          <w:rFonts w:ascii="Menlo" w:eastAsia="Times New Roman" w:hAnsi="Menlo" w:cs="Menlo"/>
+          <w:color w:val="CCCCCC"/>
+          <w:sz w:val="18"/>
+          <w:szCs w:val="18"/>
+        </w:rPr>
+        <w:t xml:space="preserve"> </w:t>
+      </w:r>
+      <w:r>
+        <w:rPr>
+          <w:rFonts w:ascii="Menlo" w:eastAsia="Times New Roman" w:hAnsi="Menlo" w:cs="Menlo"/>
+          <w:color w:val="4FC1FF"/>
+          <w:sz w:val="18"/>
+          <w:szCs w:val="18"/>
+        </w:rPr>
+        <w:t>nextBlock</w:t>
+      </w:r>
+      <w:r>
+        <w:rPr>
+          <w:rFonts w:ascii="Menlo" w:eastAsia="Times New Roman" w:hAnsi="Menlo" w:cs="Menlo"/>
+          <w:color w:val="CCCCCC"/>
+          <w:sz w:val="18"/>
+          <w:szCs w:val="18"/>
+        </w:rPr>
+        <w:t>?.</w:t>
+      </w:r>
+      <w:r>
+        <w:rPr>
+          <w:rFonts w:ascii="Menlo" w:eastAsia="Times New Roman" w:hAnsi="Menlo" w:cs="Menlo"/>
+          <w:color w:val="9CDCFE"/>
+          <w:sz w:val="18"/>
+          <w:szCs w:val="18"/>
+        </w:rPr>
+        <w:t>id</w:t>
+      </w:r>
+      <w:r>
+        <w:rPr>
+          <w:rFonts w:ascii="Menlo" w:eastAsia="Times New Roman" w:hAnsi="Menlo" w:cs="Menlo"/>
+          <w:color w:val="CCCCCC"/>
+          <w:sz w:val="18"/>
+          <w:szCs w:val="18"/>
+        </w:rPr>
+        <w:t xml:space="preserve"> </w:t>
+      </w:r>
+      <w:r>
+        <w:rPr>
+          <w:rFonts w:ascii="Menlo" w:eastAsia="Times New Roman" w:hAnsi="Menlo" w:cs="Menlo"/>
+          <w:color w:val="D4D4D4"/>
+          <w:sz w:val="18"/>
+          <w:szCs w:val="18"/>
+        </w:rPr>
+        <w:t>??</w:t>
+      </w:r>
+      <w:r>
+        <w:rPr>
+          <w:rFonts w:ascii="Menlo" w:eastAsia="Times New Roman" w:hAnsi="Menlo" w:cs="Menlo"/>
+          <w:color w:val="CCCCCC"/>
+          <w:sz w:val="18"/>
+          <w:szCs w:val="18"/>
+        </w:rPr>
+        <w:t xml:space="preserve"> </w:t>
+      </w:r>
+      <w:r>
+        <w:rPr>
+          <w:rFonts w:ascii="Menlo" w:eastAsia="Times New Roman" w:hAnsi="Menlo" w:cs="Menlo"/>
+          <w:color w:val="569CD6"/>
+          <w:sz w:val="18"/>
+          <w:szCs w:val="18"/>
+        </w:rPr>
+        <w:t>null</w:t>
+      </w:r>
+      <w:r>
+        <w:rPr>
+          <w:rFonts w:ascii="Menlo" w:eastAsia="Times New Roman" w:hAnsi="Menlo" w:cs="Menlo"/>
+          <w:color w:val="CCCCCC"/>
+          <w:sz w:val="18"/>
+          <w:szCs w:val="18"/>
+        </w:rPr>
+        <w:t>;</w:t>
+      </w:r>
+    </w:p>
+    <w:p>
+      <w:pPr>
+        <w:shd w:val="clear" w:color="auto" w:fill="1F1F1F"/>
+        <w:spacing w:line="270" w:lineRule="atLeast"/>
+        <w:rPr>
+          <w:rFonts w:ascii="Menlo" w:eastAsia="Times New Roman" w:hAnsi="Menlo" w:cs="Menlo"/>
+          <w:color w:val="CCCCCC"/>
+          <w:sz w:val="18"/>
+          <w:szCs w:val="18"/>
+        </w:rPr>
+      </w:pPr>
+      <w:r>
+        <w:rPr>
+          <w:rFonts w:ascii="Menlo" w:eastAsia="Times New Roman" w:hAnsi="Menlo" w:cs="Menlo"/>
+          <w:color w:val="CCCCCC"/>
+          <w:sz w:val="18"/>
+          <w:szCs w:val="18"/>
+        </w:rPr>
+        <w:t xml:space="preserve">  }</w:t>
+      </w:r>
+    </w:p>
+    <w:p/>
     <w:sectPr>
       <w:pgSz w:w="12240" w:h="15840"/>
       <w:pgMar w:top="1440" w:right="1440" w:bottom="1440" w:left="1440" w:header="720" w:footer="720" w:gutter="0"/>

</xml_diff>